<commit_message>
finished up to then end of lesson 12 (reducing boilerplate)
</commit_message>
<xml_diff>
--- a/ReactJS/React Formik/React Formik Notes.docx
+++ b/ReactJS/React Formik/React Formik Notes.docx
@@ -185,6 +185,9 @@
         </w:numPr>
       </w:pPr>
       <w:r>
+        <w:rPr>
+          <w:noProof/>
+        </w:rPr>
         <w:drawing>
           <wp:inline distT="0" distB="0" distL="0" distR="0" wp14:anchorId="6C53AEB1" wp14:editId="08158CED">
             <wp:extent cx="1704721" cy="2415540"/>
@@ -301,6 +304,9 @@
         </w:numPr>
       </w:pPr>
       <w:r>
+        <w:rPr>
+          <w:noProof/>
+        </w:rPr>
         <w:drawing>
           <wp:inline distT="0" distB="0" distL="0" distR="0" wp14:anchorId="1A128A21" wp14:editId="0468F3E9">
             <wp:extent cx="1253208" cy="2038350"/>
@@ -344,6 +350,9 @@
         <w:t xml:space="preserve"> </w:t>
       </w:r>
       <w:r>
+        <w:rPr>
+          <w:noProof/>
+        </w:rPr>
         <w:drawing>
           <wp:inline distT="0" distB="0" distL="0" distR="0" wp14:anchorId="199F5C69" wp14:editId="46D8B264">
             <wp:extent cx="3495675" cy="2042571"/>
@@ -390,6 +399,9 @@
         </w:numPr>
       </w:pPr>
       <w:r>
+        <w:rPr>
+          <w:noProof/>
+        </w:rPr>
         <w:lastRenderedPageBreak/>
         <w:drawing>
           <wp:inline distT="0" distB="0" distL="0" distR="0" wp14:anchorId="1AFEF6F0" wp14:editId="19F8CCC2">
@@ -434,6 +446,9 @@
         <w:t xml:space="preserve"> </w:t>
       </w:r>
       <w:r>
+        <w:rPr>
+          <w:noProof/>
+        </w:rPr>
         <w:drawing>
           <wp:inline distT="0" distB="0" distL="0" distR="0" wp14:anchorId="77B74887" wp14:editId="37AF936B">
             <wp:extent cx="1478631" cy="2848610"/>
@@ -564,16 +579,7 @@
         <w:t>name attribute specifies the name of an &lt;input&gt; element.</w:t>
       </w:r>
       <w:r>
-        <w:t xml:space="preserve"> </w:t>
-      </w:r>
-      <w:r>
-        <w:t>The name attribute is used to reference elements in a JavaScript, or to reference form data after a form is submitted.</w:t>
-      </w:r>
-      <w:r>
-        <w:t xml:space="preserve"> </w:t>
-      </w:r>
-      <w:r>
-        <w:t>Only form elements with a name attribute will have their values passed when submitting a form.</w:t>
+        <w:t xml:space="preserve"> The name attribute is used to reference elements in a JavaScript, or to reference form data after a form is submitted. Only form elements with a name attribute will have their values passed when submitting a form.</w:t>
       </w:r>
     </w:p>
     <w:p/>
@@ -685,26 +691,11 @@
       </w:r>
       <w:proofErr w:type="spellEnd"/>
       <w:r>
-        <w:t xml:space="preserve"> hook takes in an object as its parameter. This hook returns an object which contains a variety of user properties and methods that we can use with our form. This returned object will help us with m</w:t>
-      </w:r>
-      <w:r>
-        <w:t>anaging the form state</w:t>
-      </w:r>
-      <w:r>
-        <w:t>, h</w:t>
-      </w:r>
-      <w:r>
-        <w:t>andling form submission</w:t>
-      </w:r>
-      <w:r>
-        <w:t xml:space="preserve">, </w:t>
+        <w:t xml:space="preserve"> hook takes in an object as its parameter. This hook returns an object which contains a variety of user properties and methods that we can use with our form. This returned object will help us with managing the form state, handling form submission, </w:t>
       </w:r>
       <w:proofErr w:type="gramStart"/>
       <w:r>
-        <w:t>v</w:t>
-      </w:r>
-      <w:r>
-        <w:t>alidation</w:t>
+        <w:t>validation</w:t>
       </w:r>
       <w:proofErr w:type="gramEnd"/>
       <w:r>
@@ -763,6 +754,9 @@
         </w:numPr>
       </w:pPr>
       <w:r>
+        <w:rPr>
+          <w:noProof/>
+        </w:rPr>
         <w:lastRenderedPageBreak/>
         <w:drawing>
           <wp:inline distT="0" distB="0" distL="0" distR="0" wp14:anchorId="065E0DC0" wp14:editId="5F75D450">
@@ -807,6 +801,9 @@
         <w:t xml:space="preserve"> </w:t>
       </w:r>
       <w:r>
+        <w:rPr>
+          <w:noProof/>
+        </w:rPr>
         <w:drawing>
           <wp:inline distT="0" distB="0" distL="0" distR="0" wp14:anchorId="62CACF0C" wp14:editId="09AE0FFA">
             <wp:extent cx="1593811" cy="3876674"/>
@@ -903,6 +900,9 @@
         </w:numPr>
       </w:pPr>
       <w:r>
+        <w:rPr>
+          <w:noProof/>
+        </w:rPr>
         <w:drawing>
           <wp:inline distT="0" distB="0" distL="0" distR="0" wp14:anchorId="4CDF7DD3" wp14:editId="5CD0C578">
             <wp:extent cx="5524500" cy="2882459"/>
@@ -1008,13 +1008,7 @@
       </w:r>
       <w:proofErr w:type="spellEnd"/>
       <w:r>
-        <w:t>’</w:t>
-      </w:r>
-      <w:r>
-        <w:t xml:space="preserve"> property is an object which contains the initial values for all our form fields. This </w:t>
-      </w:r>
-      <w:r>
-        <w:t>‘</w:t>
+        <w:t>’ property is an object which contains the initial values for all our form fields. This ‘</w:t>
       </w:r>
       <w:proofErr w:type="spellStart"/>
       <w:r>
@@ -1026,10 +1020,7 @@
       </w:r>
       <w:r>
         <w:lastRenderedPageBreak/>
-        <w:t>property</w:t>
-      </w:r>
-      <w:r>
-        <w:t>’s object contains key-value pairs. The keys are names</w:t>
+        <w:t>property’s object contains key-value pairs. The keys are names</w:t>
       </w:r>
       <w:r>
         <w:t xml:space="preserve"> of the input field. The value is the initial value of that input field. </w:t>
@@ -1044,6 +1035,9 @@
         </w:numPr>
       </w:pPr>
       <w:r>
+        <w:rPr>
+          <w:noProof/>
+        </w:rPr>
         <w:drawing>
           <wp:inline distT="0" distB="0" distL="0" distR="0" wp14:anchorId="03A7F33D" wp14:editId="5D2B192A">
             <wp:extent cx="2400635" cy="1562318"/>
@@ -1106,80 +1100,105 @@
       </w:r>
       <w:proofErr w:type="spellEnd"/>
       <w:r>
-        <w:t xml:space="preserve"> parameter function. This </w:t>
+        <w:t xml:space="preserve"> parameter function. This ‘</w:t>
+      </w:r>
+      <w:proofErr w:type="spellStart"/>
+      <w:r>
+        <w:t>initialValues</w:t>
+      </w:r>
+      <w:proofErr w:type="spellEnd"/>
+      <w:r>
+        <w:t>’ property’s value is an object that contains the ‘name’, ‘email’, and ‘channel’ properties. Notice that there is a key-value pair of ‘name’ and ‘grant’. This mean that the input field with a name of ‘name’ has its initial value set to ‘grant’.</w:t>
+      </w:r>
+    </w:p>
+    <w:p>
+      <w:pPr>
+        <w:pStyle w:val="ListParagraph"/>
+        <w:numPr>
+          <w:ilvl w:val="0"/>
+          <w:numId w:val="1"/>
+        </w:numPr>
+      </w:pPr>
+      <w:r>
+        <w:t xml:space="preserve">Next, we </w:t>
+      </w:r>
+      <w:r>
+        <w:t xml:space="preserve">must </w:t>
+      </w:r>
+      <w:r>
+        <w:t xml:space="preserve">add the </w:t>
       </w:r>
       <w:r>
         <w:t>‘</w:t>
       </w:r>
       <w:proofErr w:type="spellStart"/>
       <w:r>
-        <w:t>initialValues</w:t>
-      </w:r>
-      <w:proofErr w:type="spellEnd"/>
-      <w:r>
-        <w:t>’ property</w:t>
-      </w:r>
-      <w:r>
-        <w:t>’s value is an object that contains the ‘name’, ‘email’, and ‘channel’ properties. Notice that there is a key-value pair of ‘name’ and ‘grant’. This mean that the input field with a name of ‘name’ has its initial value set to ‘grant’.</w:t>
-      </w:r>
-    </w:p>
-    <w:p>
-      <w:pPr>
-        <w:pStyle w:val="ListParagraph"/>
-        <w:numPr>
-          <w:ilvl w:val="0"/>
-          <w:numId w:val="1"/>
-        </w:numPr>
-      </w:pPr>
-      <w:r>
-        <w:t xml:space="preserve">Next, we </w:t>
-      </w:r>
-      <w:r>
-        <w:t xml:space="preserve">must </w:t>
-      </w:r>
-      <w:r>
-        <w:t xml:space="preserve">add the </w:t>
+        <w:t>onChange</w:t>
+      </w:r>
+      <w:proofErr w:type="spellEnd"/>
+      <w:r>
+        <w:t>’</w:t>
+      </w:r>
+      <w:r>
+        <w:t xml:space="preserve"> and </w:t>
       </w:r>
       <w:r>
         <w:t>‘</w:t>
       </w:r>
+      <w:r>
+        <w:t>value</w:t>
+      </w:r>
+      <w:r>
+        <w:t>’</w:t>
+      </w:r>
+      <w:r>
+        <w:t xml:space="preserve"> prop</w:t>
+      </w:r>
+      <w:r>
+        <w:t>s</w:t>
+      </w:r>
+      <w:r>
+        <w:t xml:space="preserve"> for each of the form </w:t>
+      </w:r>
+      <w:r>
+        <w:t xml:space="preserve">input </w:t>
+      </w:r>
+      <w:r>
+        <w:t xml:space="preserve">fields. This is required to ensure the form fields are tracked by Formik. </w:t>
+      </w:r>
+      <w:r>
+        <w:t>The value of the input field’s ‘</w:t>
+      </w:r>
       <w:proofErr w:type="spellStart"/>
       <w:r>
         <w:t>onChange</w:t>
       </w:r>
       <w:proofErr w:type="spellEnd"/>
       <w:r>
-        <w:t>’</w:t>
-      </w:r>
-      <w:r>
-        <w:t xml:space="preserve"> and </w:t>
-      </w:r>
-      <w:r>
-        <w:t>‘</w:t>
-      </w:r>
-      <w:r>
-        <w:t>value</w:t>
-      </w:r>
-      <w:r>
-        <w:t>’</w:t>
-      </w:r>
-      <w:r>
-        <w:t xml:space="preserve"> prop</w:t>
-      </w:r>
-      <w:r>
-        <w:t>s</w:t>
-      </w:r>
-      <w:r>
-        <w:t xml:space="preserve"> for each of the form </w:t>
-      </w:r>
-      <w:r>
-        <w:t xml:space="preserve">input </w:t>
-      </w:r>
-      <w:r>
-        <w:t xml:space="preserve">fields. This is required to ensure the form fields are tracked by Formik. </w:t>
-      </w:r>
-      <w:r>
-        <w:t>The value of the input field’s ‘</w:t>
+        <w:t xml:space="preserve">’ prop will be </w:t>
+      </w:r>
+      <w:proofErr w:type="spellStart"/>
+      <w:proofErr w:type="gramStart"/>
+      <w:r>
+        <w:t>formik.handleChange</w:t>
+      </w:r>
+      <w:proofErr w:type="spellEnd"/>
+      <w:proofErr w:type="gramEnd"/>
+      <w:r>
+        <w:t xml:space="preserve">. </w:t>
+      </w:r>
+      <w:r>
+        <w:t xml:space="preserve">If we don’t pass the </w:t>
+      </w:r>
+      <w:proofErr w:type="spellStart"/>
+      <w:proofErr w:type="gramStart"/>
+      <w:r>
+        <w:t>formik.handleChange</w:t>
+      </w:r>
+      <w:proofErr w:type="spellEnd"/>
+      <w:proofErr w:type="gramEnd"/>
+      <w:r>
+        <w:t xml:space="preserve"> function to the ‘</w:t>
       </w:r>
       <w:proofErr w:type="spellStart"/>
       <w:r>
@@ -1187,25 +1206,41 @@
       </w:r>
       <w:proofErr w:type="spellEnd"/>
       <w:r>
-        <w:t xml:space="preserve">’ prop will be </w:t>
+        <w:t>’ property of a specific input field, that specific input field’s value cannot be changed</w:t>
+      </w:r>
+      <w:r>
+        <w:t xml:space="preserve"> since react does nothing when the input field changes (react does not update the </w:t>
+      </w:r>
+      <w:proofErr w:type="spellStart"/>
+      <w:r>
+        <w:t>formik</w:t>
+      </w:r>
+      <w:proofErr w:type="spellEnd"/>
+      <w:r>
+        <w:t xml:space="preserve"> state object)</w:t>
+      </w:r>
+      <w:r>
+        <w:t xml:space="preserve">. </w:t>
+      </w:r>
+    </w:p>
+    <w:p>
+      <w:pPr>
+        <w:pStyle w:val="ListParagraph"/>
+        <w:numPr>
+          <w:ilvl w:val="0"/>
+          <w:numId w:val="1"/>
+        </w:numPr>
+      </w:pPr>
+      <w:r>
+        <w:t xml:space="preserve">The value of the input field’s ‘value’ prop will be </w:t>
       </w:r>
       <w:proofErr w:type="spellStart"/>
       <w:proofErr w:type="gramStart"/>
       <w:r>
-        <w:t>formik.handleChange</w:t>
-      </w:r>
-      <w:proofErr w:type="spellEnd"/>
+        <w:t>formik.values</w:t>
+      </w:r>
       <w:proofErr w:type="gramEnd"/>
       <w:r>
-        <w:t xml:space="preserve">. The value of the input field’s ‘value’ prop will be </w:t>
-      </w:r>
-      <w:proofErr w:type="spellStart"/>
-      <w:proofErr w:type="gramStart"/>
-      <w:r>
-        <w:t>formik.values</w:t>
-      </w:r>
-      <w:proofErr w:type="gramEnd"/>
-      <w:r>
         <w:t>.INPUT_FIELD’S_NAME_PROP_VALUE</w:t>
       </w:r>
       <w:proofErr w:type="spellEnd"/>
@@ -1222,8 +1257,11 @@
         </w:numPr>
       </w:pPr>
       <w:r>
+        <w:rPr>
+          <w:noProof/>
+        </w:rPr>
         <w:drawing>
-          <wp:inline distT="0" distB="0" distL="0" distR="0" wp14:anchorId="472134CA" wp14:editId="5FF30D8F">
+          <wp:inline distT="0" distB="0" distL="0" distR="0" wp14:anchorId="472134CA" wp14:editId="1DBD9A94">
             <wp:extent cx="3429479" cy="1800476"/>
             <wp:effectExtent l="0" t="0" r="0" b="9525"/>
             <wp:docPr id="12" name="Picture 12" descr="Text&#10;&#10;Description automatically generated"/>
@@ -1369,6 +1407,9 @@
         </w:numPr>
       </w:pPr>
       <w:r>
+        <w:rPr>
+          <w:noProof/>
+        </w:rPr>
         <w:lastRenderedPageBreak/>
         <w:drawing>
           <wp:inline distT="0" distB="0" distL="0" distR="0" wp14:anchorId="55CC559A" wp14:editId="1AFCD395">
@@ -1420,6 +1461,9 @@
         <w:t xml:space="preserve">Webpage Output: </w:t>
       </w:r>
       <w:r>
+        <w:rPr>
+          <w:noProof/>
+        </w:rPr>
         <w:drawing>
           <wp:inline distT="0" distB="0" distL="0" distR="0" wp14:anchorId="371887D7" wp14:editId="4525E108">
             <wp:extent cx="3371850" cy="1559767"/>
@@ -1469,6 +1513,9 @@
         <w:t>Console output:</w:t>
       </w:r>
       <w:r>
+        <w:rPr>
+          <w:noProof/>
+        </w:rPr>
         <w:drawing>
           <wp:inline distT="0" distB="0" distL="0" distR="0" wp14:anchorId="6D482590" wp14:editId="03D5EDFE">
             <wp:extent cx="2667372" cy="809738"/>
@@ -1581,6 +1628,9 @@
         </w:numPr>
       </w:pPr>
       <w:r>
+        <w:rPr>
+          <w:noProof/>
+        </w:rPr>
         <w:drawing>
           <wp:inline distT="0" distB="0" distL="0" distR="0" wp14:anchorId="1324AD1A" wp14:editId="03010FE0">
             <wp:extent cx="6275968" cy="1668942"/>
@@ -1728,6 +1778,9 @@
         </w:numPr>
       </w:pPr>
       <w:r>
+        <w:rPr>
+          <w:noProof/>
+        </w:rPr>
         <w:drawing>
           <wp:inline distT="0" distB="0" distL="0" distR="0" wp14:anchorId="5E00CA05" wp14:editId="5F1720E5">
             <wp:extent cx="2619375" cy="223496"/>
@@ -1798,7 +1851,13 @@
       </w:r>
       <w:proofErr w:type="spellEnd"/>
       <w:r>
-        <w:t>’ property’s value is a function. This function automatically receives the form state as its argument. Since we set the ‘</w:t>
+        <w:t>’ property’s value is a function. This function automatically receives the form state</w:t>
+      </w:r>
+      <w:r>
+        <w:t xml:space="preserve">’s ‘value’ object </w:t>
+      </w:r>
+      <w:r>
+        <w:t>as its argument. Since we set the ‘</w:t>
       </w:r>
       <w:proofErr w:type="spellStart"/>
       <w:r>
@@ -1834,6 +1893,9 @@
         </w:numPr>
       </w:pPr>
       <w:r>
+        <w:rPr>
+          <w:noProof/>
+        </w:rPr>
         <w:drawing>
           <wp:inline distT="0" distB="0" distL="0" distR="0" wp14:anchorId="4C36DC6F" wp14:editId="7E056E93">
             <wp:extent cx="2924175" cy="1323043"/>
@@ -1893,6 +1955,9 @@
         </w:numPr>
       </w:pPr>
       <w:r>
+        <w:rPr>
+          <w:noProof/>
+        </w:rPr>
         <w:drawing>
           <wp:inline distT="0" distB="0" distL="0" distR="0" wp14:anchorId="6341022E" wp14:editId="4FFD8F1A">
             <wp:extent cx="3648584" cy="8249801"/>
@@ -1943,10 +2008,13 @@
         <w:t xml:space="preserve">Enter the following input: </w:t>
       </w:r>
       <w:r>
+        <w:rPr>
+          <w:noProof/>
+        </w:rPr>
         <w:drawing>
-          <wp:inline distT="0" distB="0" distL="0" distR="0" wp14:anchorId="05A0A94B" wp14:editId="72653A98">
-            <wp:extent cx="4229690" cy="1933845"/>
-            <wp:effectExtent l="0" t="0" r="0" b="9525"/>
+          <wp:inline distT="0" distB="0" distL="0" distR="0" wp14:anchorId="05A0A94B" wp14:editId="7F2018B1">
+            <wp:extent cx="2695574" cy="1232436"/>
+            <wp:effectExtent l="0" t="0" r="0" b="6350"/>
             <wp:docPr id="20" name="Picture 20" descr="Graphical user interface, text, application, email&#10;&#10;Description automatically generated"/>
             <wp:cNvGraphicFramePr>
               <a:graphicFrameLocks xmlns:a="http://schemas.openxmlformats.org/drawingml/2006/main" noChangeAspect="1"/>
@@ -1967,7 +2035,7 @@
                   <pic:spPr>
                     <a:xfrm>
                       <a:off x="0" y="0"/>
-                      <a:ext cx="4229690" cy="1933845"/>
+                      <a:ext cx="2710996" cy="1239487"/>
                     </a:xfrm>
                     <a:prstGeom prst="rect">
                       <a:avLst/>
@@ -2001,10 +2069,13 @@
         </w:numPr>
       </w:pPr>
       <w:r>
+        <w:rPr>
+          <w:noProof/>
+        </w:rPr>
         <w:drawing>
-          <wp:inline distT="0" distB="0" distL="0" distR="0" wp14:anchorId="1BABF310" wp14:editId="7B5E34DB">
-            <wp:extent cx="6543675" cy="590143"/>
-            <wp:effectExtent l="0" t="0" r="0" b="635"/>
+          <wp:inline distT="0" distB="0" distL="0" distR="0" wp14:anchorId="1BABF310" wp14:editId="36D32EC2">
+            <wp:extent cx="5464818" cy="492846"/>
+            <wp:effectExtent l="0" t="0" r="2540" b="2540"/>
             <wp:docPr id="21" name="Picture 21" descr="Graphical user interface, text&#10;&#10;Description automatically generated"/>
             <wp:cNvGraphicFramePr>
               <a:graphicFrameLocks xmlns:a="http://schemas.openxmlformats.org/drawingml/2006/main" noChangeAspect="1"/>
@@ -2025,7 +2096,7 @@
                   <pic:spPr>
                     <a:xfrm>
                       <a:off x="0" y="0"/>
-                      <a:ext cx="6562377" cy="591830"/>
+                      <a:ext cx="5540043" cy="499630"/>
                     </a:xfrm>
                     <a:prstGeom prst="rect">
                       <a:avLst/>
@@ -2087,6 +2158,3109 @@
       <w:r>
         <w:t xml:space="preserve">To get rid of the above warning, add type = ‘submit’ to the button. </w:t>
       </w:r>
+    </w:p>
+    <w:p/>
+    <w:p>
+      <w:pPr>
+        <w:rPr>
+          <w:b/>
+          <w:bCs/>
+          <w:u w:val="single"/>
+        </w:rPr>
+      </w:pPr>
+      <w:r>
+        <w:rPr>
+          <w:b/>
+          <w:bCs/>
+          <w:u w:val="single"/>
+        </w:rPr>
+        <w:t>Form Validation</w:t>
+      </w:r>
+    </w:p>
+    <w:p>
+      <w:pPr>
+        <w:pStyle w:val="ListParagraph"/>
+        <w:numPr>
+          <w:ilvl w:val="0"/>
+          <w:numId w:val="1"/>
+        </w:numPr>
+      </w:pPr>
+      <w:r>
+        <w:t xml:space="preserve">Now that we </w:t>
+      </w:r>
+      <w:proofErr w:type="gramStart"/>
+      <w:r>
+        <w:t>are able to</w:t>
+      </w:r>
+      <w:proofErr w:type="gramEnd"/>
+      <w:r>
+        <w:t xml:space="preserve"> get hold of the form state when the user submits the form, we also want to have field validation. </w:t>
+      </w:r>
+    </w:p>
+    <w:p>
+      <w:pPr>
+        <w:pStyle w:val="ListParagraph"/>
+        <w:numPr>
+          <w:ilvl w:val="0"/>
+          <w:numId w:val="1"/>
+        </w:numPr>
+      </w:pPr>
+      <w:r>
+        <w:t xml:space="preserve">Let’s make it so that every field is required (meaning all fields are mandatory and </w:t>
+      </w:r>
+      <w:proofErr w:type="gramStart"/>
+      <w:r>
+        <w:t>have to</w:t>
+      </w:r>
+      <w:proofErr w:type="gramEnd"/>
+      <w:r>
+        <w:t xml:space="preserve"> be filled). Moreover, we want the email field to be a valid e-mail format (not necessarily a valid e-mail, but rather valid e-mail format). </w:t>
+      </w:r>
+    </w:p>
+    <w:p>
+      <w:pPr>
+        <w:pStyle w:val="ListParagraph"/>
+        <w:numPr>
+          <w:ilvl w:val="0"/>
+          <w:numId w:val="1"/>
+        </w:numPr>
+      </w:pPr>
+      <w:r>
+        <w:t xml:space="preserve">To add validation, we need to add a ‘validate’ property to the object we passed into </w:t>
+      </w:r>
+      <w:proofErr w:type="spellStart"/>
+      <w:r>
+        <w:t>useFormik</w:t>
+      </w:r>
+      <w:proofErr w:type="spellEnd"/>
+      <w:r>
+        <w:t xml:space="preserve">. The value of this ‘validate’ property will be a function. </w:t>
+      </w:r>
+    </w:p>
+    <w:p>
+      <w:pPr>
+        <w:pStyle w:val="ListParagraph"/>
+        <w:numPr>
+          <w:ilvl w:val="0"/>
+          <w:numId w:val="1"/>
+        </w:numPr>
+      </w:pPr>
+      <w:r>
+        <w:t>This</w:t>
+      </w:r>
+      <w:r>
+        <w:t xml:space="preserve"> ‘validate’ property’s</w:t>
+      </w:r>
+      <w:r>
+        <w:t xml:space="preserve"> function</w:t>
+      </w:r>
+      <w:r>
+        <w:t xml:space="preserve"> automatically receives the form state</w:t>
+      </w:r>
+      <w:r>
+        <w:t>’s ‘value’</w:t>
+      </w:r>
+      <w:r>
+        <w:t>-property</w:t>
+      </w:r>
+      <w:r>
+        <w:t xml:space="preserve"> object</w:t>
+      </w:r>
+      <w:r>
+        <w:t xml:space="preserve"> as its argument</w:t>
+      </w:r>
+      <w:r>
+        <w:t xml:space="preserve"> (which we will call values)</w:t>
+      </w:r>
+      <w:r>
+        <w:t xml:space="preserve">. </w:t>
+      </w:r>
+      <w:r>
+        <w:t>Thus, if we have input fields with names of ‘name’, ‘email’, and ‘channel’, we can access the values in those input fields via ‘values.name’, ‘</w:t>
+      </w:r>
+      <w:proofErr w:type="spellStart"/>
+      <w:proofErr w:type="gramStart"/>
+      <w:r>
+        <w:t>values.email</w:t>
+      </w:r>
+      <w:proofErr w:type="spellEnd"/>
+      <w:proofErr w:type="gramEnd"/>
+      <w:r>
+        <w:t>’, and ‘</w:t>
+      </w:r>
+      <w:proofErr w:type="spellStart"/>
+      <w:r>
+        <w:t>values.channel</w:t>
+      </w:r>
+      <w:proofErr w:type="spellEnd"/>
+      <w:r>
+        <w:t xml:space="preserve">’. </w:t>
+      </w:r>
+    </w:p>
+    <w:p>
+      <w:pPr>
+        <w:pStyle w:val="ListParagraph"/>
+        <w:numPr>
+          <w:ilvl w:val="0"/>
+          <w:numId w:val="1"/>
+        </w:numPr>
+      </w:pPr>
+      <w:r>
+        <w:t xml:space="preserve">This ‘validate’ property’s function </w:t>
+      </w:r>
+      <w:r>
+        <w:t>returns an object. Additionally, the keys of this returned object must match the keys of the form state’s ‘value’ object.</w:t>
+      </w:r>
+      <w:r>
+        <w:t xml:space="preserve"> Thus, if the function parameter (which we will call ‘values’), has name, email, and channel properties (corresponding to the values with the input fields with names of ‘name’, ‘email’, and ‘channel’), the</w:t>
+      </w:r>
+      <w:r>
+        <w:t xml:space="preserve"> ‘validate’ property’s function</w:t>
+      </w:r>
+      <w:r>
+        <w:t xml:space="preserve">’s return object should also have </w:t>
+      </w:r>
+      <w:r>
+        <w:t>name, email, and channel properties</w:t>
+      </w:r>
+      <w:r>
+        <w:t xml:space="preserve">. </w:t>
+      </w:r>
+      <w:r>
+        <w:t xml:space="preserve">The value of these keys </w:t>
+      </w:r>
+      <w:r>
+        <w:t xml:space="preserve">of this returned object </w:t>
+      </w:r>
+      <w:r>
+        <w:t xml:space="preserve">should be a string indicating the error message for that </w:t>
+      </w:r>
+      <w:proofErr w:type="gramStart"/>
+      <w:r>
+        <w:t>particular field</w:t>
+      </w:r>
+      <w:proofErr w:type="gramEnd"/>
+      <w:r>
+        <w:t>.</w:t>
+      </w:r>
+    </w:p>
+    <w:p>
+      <w:pPr>
+        <w:pStyle w:val="ListParagraph"/>
+        <w:numPr>
+          <w:ilvl w:val="0"/>
+          <w:numId w:val="1"/>
+        </w:numPr>
+      </w:pPr>
+      <w:r>
+        <w:t>This ‘validate’ property’s function gets executed every time the form state changes.</w:t>
+      </w:r>
+    </w:p>
+    <w:p>
+      <w:pPr>
+        <w:pStyle w:val="ListParagraph"/>
+        <w:numPr>
+          <w:ilvl w:val="0"/>
+          <w:numId w:val="1"/>
+        </w:numPr>
+      </w:pPr>
+      <w:r>
+        <w:t>A validate function could look like the following:</w:t>
+      </w:r>
+    </w:p>
+    <w:p>
+      <w:pPr>
+        <w:pStyle w:val="ListParagraph"/>
+        <w:numPr>
+          <w:ilvl w:val="0"/>
+          <w:numId w:val="1"/>
+        </w:numPr>
+      </w:pPr>
+      <w:r>
+        <w:drawing>
+          <wp:inline distT="0" distB="0" distL="0" distR="0" wp14:anchorId="066012D0" wp14:editId="5DB33891">
+            <wp:extent cx="2230984" cy="2419350"/>
+            <wp:effectExtent l="0" t="0" r="0" b="0"/>
+            <wp:docPr id="23" name="Picture 23" descr="Text&#10;&#10;Description automatically generated"/>
+            <wp:cNvGraphicFramePr>
+              <a:graphicFrameLocks xmlns:a="http://schemas.openxmlformats.org/drawingml/2006/main" noChangeAspect="1"/>
+            </wp:cNvGraphicFramePr>
+            <a:graphic xmlns:a="http://schemas.openxmlformats.org/drawingml/2006/main">
+              <a:graphicData uri="http://schemas.openxmlformats.org/drawingml/2006/picture">
+                <pic:pic xmlns:pic="http://schemas.openxmlformats.org/drawingml/2006/picture">
+                  <pic:nvPicPr>
+                    <pic:cNvPr id="23" name="Picture 23" descr="Text&#10;&#10;Description automatically generated"/>
+                    <pic:cNvPicPr/>
+                  </pic:nvPicPr>
+                  <pic:blipFill>
+                    <a:blip r:embed="rId24"/>
+                    <a:stretch>
+                      <a:fillRect/>
+                    </a:stretch>
+                  </pic:blipFill>
+                  <pic:spPr>
+                    <a:xfrm>
+                      <a:off x="0" y="0"/>
+                      <a:ext cx="2241766" cy="2431042"/>
+                    </a:xfrm>
+                    <a:prstGeom prst="rect">
+                      <a:avLst/>
+                    </a:prstGeom>
+                  </pic:spPr>
+                </pic:pic>
+              </a:graphicData>
+            </a:graphic>
+          </wp:inline>
+        </w:drawing>
+      </w:r>
+    </w:p>
+    <w:p>
+      <w:pPr>
+        <w:pStyle w:val="ListParagraph"/>
+        <w:numPr>
+          <w:ilvl w:val="0"/>
+          <w:numId w:val="1"/>
+        </w:numPr>
+      </w:pPr>
+      <w:r>
+        <w:lastRenderedPageBreak/>
+        <w:t xml:space="preserve">Notice this validate function takes in the form state values as its parameter and we access the values associated with the name, email, and channel input fields via values.name, </w:t>
+      </w:r>
+      <w:proofErr w:type="spellStart"/>
+      <w:proofErr w:type="gramStart"/>
+      <w:r>
+        <w:t>values.email</w:t>
+      </w:r>
+      <w:proofErr w:type="spellEnd"/>
+      <w:proofErr w:type="gramEnd"/>
+      <w:r>
+        <w:t xml:space="preserve">, and </w:t>
+      </w:r>
+      <w:proofErr w:type="spellStart"/>
+      <w:r>
+        <w:t>values.channel</w:t>
+      </w:r>
+      <w:proofErr w:type="spellEnd"/>
+      <w:r>
+        <w:t>.</w:t>
+      </w:r>
+    </w:p>
+    <w:p>
+      <w:pPr>
+        <w:pStyle w:val="ListParagraph"/>
+        <w:numPr>
+          <w:ilvl w:val="0"/>
+          <w:numId w:val="1"/>
+        </w:numPr>
+      </w:pPr>
+      <w:r>
+        <w:t xml:space="preserve">Notice that we return an object (which in this case is the errors object). Moreover, notice this return error object may or may not have a name, email, or channel property depending on the if conditions. Its is fine if the name of an input field is not a property within the errors object. However, it is invalid to have a property within the errors object </w:t>
+      </w:r>
+      <w:proofErr w:type="gramStart"/>
+      <w:r>
+        <w:t>not be</w:t>
+      </w:r>
+      <w:proofErr w:type="gramEnd"/>
+      <w:r>
+        <w:t xml:space="preserve"> the name of an input field.</w:t>
+      </w:r>
+    </w:p>
+    <w:p>
+      <w:pPr>
+        <w:pStyle w:val="ListParagraph"/>
+        <w:numPr>
+          <w:ilvl w:val="0"/>
+          <w:numId w:val="1"/>
+        </w:numPr>
+      </w:pPr>
+      <w:r>
+        <w:t xml:space="preserve">Note that </w:t>
+      </w:r>
+      <w:proofErr w:type="spellStart"/>
+      <w:r>
+        <w:t>validEmailFormate</w:t>
+      </w:r>
+      <w:proofErr w:type="spellEnd"/>
+      <w:r>
+        <w:t xml:space="preserve"> is some function that we </w:t>
+      </w:r>
+      <w:proofErr w:type="gramStart"/>
+      <w:r>
+        <w:t>looks</w:t>
+      </w:r>
+      <w:proofErr w:type="gramEnd"/>
+      <w:r>
+        <w:t xml:space="preserve"> like the following</w:t>
+      </w:r>
+      <w:r>
+        <w:t xml:space="preserve"> (an absolute mess)</w:t>
+      </w:r>
+      <w:r>
+        <w:t>:</w:t>
+      </w:r>
+    </w:p>
+    <w:p>
+      <w:pPr>
+        <w:pStyle w:val="ListParagraph"/>
+        <w:numPr>
+          <w:ilvl w:val="0"/>
+          <w:numId w:val="1"/>
+        </w:numPr>
+      </w:pPr>
+      <w:r>
+        <w:drawing>
+          <wp:inline distT="0" distB="0" distL="0" distR="0" wp14:anchorId="092FC3A1" wp14:editId="0589E676">
+            <wp:extent cx="6638925" cy="730896"/>
+            <wp:effectExtent l="0" t="0" r="0" b="0"/>
+            <wp:docPr id="24" name="Picture 24"/>
+            <wp:cNvGraphicFramePr>
+              <a:graphicFrameLocks xmlns:a="http://schemas.openxmlformats.org/drawingml/2006/main" noChangeAspect="1"/>
+            </wp:cNvGraphicFramePr>
+            <a:graphic xmlns:a="http://schemas.openxmlformats.org/drawingml/2006/main">
+              <a:graphicData uri="http://schemas.openxmlformats.org/drawingml/2006/picture">
+                <pic:pic xmlns:pic="http://schemas.openxmlformats.org/drawingml/2006/picture">
+                  <pic:nvPicPr>
+                    <pic:cNvPr id="1" name=""/>
+                    <pic:cNvPicPr/>
+                  </pic:nvPicPr>
+                  <pic:blipFill>
+                    <a:blip r:embed="rId25"/>
+                    <a:stretch>
+                      <a:fillRect/>
+                    </a:stretch>
+                  </pic:blipFill>
+                  <pic:spPr>
+                    <a:xfrm>
+                      <a:off x="0" y="0"/>
+                      <a:ext cx="6654839" cy="732648"/>
+                    </a:xfrm>
+                    <a:prstGeom prst="rect">
+                      <a:avLst/>
+                    </a:prstGeom>
+                  </pic:spPr>
+                </pic:pic>
+              </a:graphicData>
+            </a:graphic>
+          </wp:inline>
+        </w:drawing>
+      </w:r>
+    </w:p>
+    <w:p>
+      <w:pPr>
+        <w:pStyle w:val="ListParagraph"/>
+        <w:numPr>
+          <w:ilvl w:val="0"/>
+          <w:numId w:val="1"/>
+        </w:numPr>
+      </w:pPr>
+      <w:r>
+        <w:t xml:space="preserve">Now, our code could look something like the following </w:t>
+      </w:r>
+    </w:p>
+    <w:p>
+      <w:pPr>
+        <w:pStyle w:val="ListParagraph"/>
+        <w:numPr>
+          <w:ilvl w:val="0"/>
+          <w:numId w:val="1"/>
+        </w:numPr>
+      </w:pPr>
+      <w:r>
+        <w:drawing>
+          <wp:inline distT="0" distB="0" distL="0" distR="0" wp14:anchorId="51E45849" wp14:editId="619DCA5C">
+            <wp:extent cx="2905125" cy="6102089"/>
+            <wp:effectExtent l="0" t="0" r="0" b="0"/>
+            <wp:docPr id="26" name="Picture 26" descr="Text&#10;&#10;Description automatically generated"/>
+            <wp:cNvGraphicFramePr>
+              <a:graphicFrameLocks xmlns:a="http://schemas.openxmlformats.org/drawingml/2006/main" noChangeAspect="1"/>
+            </wp:cNvGraphicFramePr>
+            <a:graphic xmlns:a="http://schemas.openxmlformats.org/drawingml/2006/main">
+              <a:graphicData uri="http://schemas.openxmlformats.org/drawingml/2006/picture">
+                <pic:pic xmlns:pic="http://schemas.openxmlformats.org/drawingml/2006/picture">
+                  <pic:nvPicPr>
+                    <pic:cNvPr id="26" name="Picture 26" descr="Text&#10;&#10;Description automatically generated"/>
+                    <pic:cNvPicPr/>
+                  </pic:nvPicPr>
+                  <pic:blipFill>
+                    <a:blip r:embed="rId26"/>
+                    <a:stretch>
+                      <a:fillRect/>
+                    </a:stretch>
+                  </pic:blipFill>
+                  <pic:spPr>
+                    <a:xfrm>
+                      <a:off x="0" y="0"/>
+                      <a:ext cx="2910659" cy="6113713"/>
+                    </a:xfrm>
+                    <a:prstGeom prst="rect">
+                      <a:avLst/>
+                    </a:prstGeom>
+                  </pic:spPr>
+                </pic:pic>
+              </a:graphicData>
+            </a:graphic>
+          </wp:inline>
+        </w:drawing>
+      </w:r>
+    </w:p>
+    <w:p>
+      <w:pPr>
+        <w:pStyle w:val="ListParagraph"/>
+        <w:numPr>
+          <w:ilvl w:val="0"/>
+          <w:numId w:val="1"/>
+        </w:numPr>
+      </w:pPr>
+      <w:r>
+        <w:t xml:space="preserve">Notice that </w:t>
+      </w:r>
+      <w:r>
+        <w:t xml:space="preserve">we refactored it to use es6 object literal syntax in the </w:t>
+      </w:r>
+      <w:proofErr w:type="spellStart"/>
+      <w:r>
+        <w:t>useFormik</w:t>
+      </w:r>
+      <w:proofErr w:type="spellEnd"/>
+      <w:r>
+        <w:t xml:space="preserve"> parameter</w:t>
+      </w:r>
+    </w:p>
+    <w:p>
+      <w:pPr>
+        <w:pStyle w:val="ListParagraph"/>
+        <w:numPr>
+          <w:ilvl w:val="0"/>
+          <w:numId w:val="1"/>
+        </w:numPr>
+      </w:pPr>
+      <w:r>
+        <w:t xml:space="preserve">Also notice that we collapse the returned JSX since that change from our previous code snippet of the </w:t>
+      </w:r>
+      <w:proofErr w:type="spellStart"/>
+      <w:r>
+        <w:t>YoutubeForm</w:t>
+      </w:r>
+      <w:proofErr w:type="spellEnd"/>
+      <w:r>
+        <w:t xml:space="preserve"> component. </w:t>
+      </w:r>
+    </w:p>
+    <w:p>
+      <w:pPr>
+        <w:pStyle w:val="ListParagraph"/>
+        <w:numPr>
+          <w:ilvl w:val="0"/>
+          <w:numId w:val="1"/>
+        </w:numPr>
+      </w:pPr>
+      <w:r>
+        <w:lastRenderedPageBreak/>
+        <w:t xml:space="preserve">The webpage output looks like the following: </w:t>
+      </w:r>
+      <w:r>
+        <w:drawing>
+          <wp:inline distT="0" distB="0" distL="0" distR="0" wp14:anchorId="7785B4A8" wp14:editId="26A138D0">
+            <wp:extent cx="3209925" cy="1464303"/>
+            <wp:effectExtent l="0" t="0" r="0" b="3175"/>
+            <wp:docPr id="27" name="Picture 27" descr="A picture containing table&#10;&#10;Description automatically generated"/>
+            <wp:cNvGraphicFramePr>
+              <a:graphicFrameLocks xmlns:a="http://schemas.openxmlformats.org/drawingml/2006/main" noChangeAspect="1"/>
+            </wp:cNvGraphicFramePr>
+            <a:graphic xmlns:a="http://schemas.openxmlformats.org/drawingml/2006/main">
+              <a:graphicData uri="http://schemas.openxmlformats.org/drawingml/2006/picture">
+                <pic:pic xmlns:pic="http://schemas.openxmlformats.org/drawingml/2006/picture">
+                  <pic:nvPicPr>
+                    <pic:cNvPr id="27" name="Picture 27" descr="A picture containing table&#10;&#10;Description automatically generated"/>
+                    <pic:cNvPicPr/>
+                  </pic:nvPicPr>
+                  <pic:blipFill>
+                    <a:blip r:embed="rId27"/>
+                    <a:stretch>
+                      <a:fillRect/>
+                    </a:stretch>
+                  </pic:blipFill>
+                  <pic:spPr>
+                    <a:xfrm>
+                      <a:off x="0" y="0"/>
+                      <a:ext cx="3219471" cy="1468658"/>
+                    </a:xfrm>
+                    <a:prstGeom prst="rect">
+                      <a:avLst/>
+                    </a:prstGeom>
+                  </pic:spPr>
+                </pic:pic>
+              </a:graphicData>
+            </a:graphic>
+          </wp:inline>
+        </w:drawing>
+      </w:r>
+    </w:p>
+    <w:p>
+      <w:pPr>
+        <w:pStyle w:val="ListParagraph"/>
+        <w:numPr>
+          <w:ilvl w:val="0"/>
+          <w:numId w:val="1"/>
+        </w:numPr>
+      </w:pPr>
+      <w:r>
+        <w:t>As of now, there is nothing logged to the console.</w:t>
+      </w:r>
+    </w:p>
+    <w:p>
+      <w:pPr>
+        <w:pStyle w:val="ListParagraph"/>
+        <w:numPr>
+          <w:ilvl w:val="0"/>
+          <w:numId w:val="1"/>
+        </w:numPr>
+      </w:pPr>
+      <w:r>
+        <w:t>Now, let’s remove the ‘t’ from ‘grant’ and we get the following:</w:t>
+      </w:r>
+    </w:p>
+    <w:p>
+      <w:pPr>
+        <w:pStyle w:val="ListParagraph"/>
+        <w:numPr>
+          <w:ilvl w:val="0"/>
+          <w:numId w:val="1"/>
+        </w:numPr>
+      </w:pPr>
+      <w:r>
+        <w:t xml:space="preserve">Webpage output: </w:t>
+      </w:r>
+      <w:r>
+        <w:drawing>
+          <wp:inline distT="0" distB="0" distL="0" distR="0" wp14:anchorId="3100CC6A" wp14:editId="120E31B2">
+            <wp:extent cx="2943225" cy="1337830"/>
+            <wp:effectExtent l="0" t="0" r="0" b="0"/>
+            <wp:docPr id="28" name="Picture 28" descr="A picture containing table&#10;&#10;Description automatically generated"/>
+            <wp:cNvGraphicFramePr>
+              <a:graphicFrameLocks xmlns:a="http://schemas.openxmlformats.org/drawingml/2006/main" noChangeAspect="1"/>
+            </wp:cNvGraphicFramePr>
+            <a:graphic xmlns:a="http://schemas.openxmlformats.org/drawingml/2006/main">
+              <a:graphicData uri="http://schemas.openxmlformats.org/drawingml/2006/picture">
+                <pic:pic xmlns:pic="http://schemas.openxmlformats.org/drawingml/2006/picture">
+                  <pic:nvPicPr>
+                    <pic:cNvPr id="28" name="Picture 28" descr="A picture containing table&#10;&#10;Description automatically generated"/>
+                    <pic:cNvPicPr/>
+                  </pic:nvPicPr>
+                  <pic:blipFill>
+                    <a:blip r:embed="rId28"/>
+                    <a:stretch>
+                      <a:fillRect/>
+                    </a:stretch>
+                  </pic:blipFill>
+                  <pic:spPr>
+                    <a:xfrm>
+                      <a:off x="0" y="0"/>
+                      <a:ext cx="2951956" cy="1341799"/>
+                    </a:xfrm>
+                    <a:prstGeom prst="rect">
+                      <a:avLst/>
+                    </a:prstGeom>
+                  </pic:spPr>
+                </pic:pic>
+              </a:graphicData>
+            </a:graphic>
+          </wp:inline>
+        </w:drawing>
+      </w:r>
+    </w:p>
+    <w:p>
+      <w:pPr>
+        <w:pStyle w:val="ListParagraph"/>
+        <w:numPr>
+          <w:ilvl w:val="0"/>
+          <w:numId w:val="1"/>
+        </w:numPr>
+      </w:pPr>
+      <w:r>
+        <w:t>Console output:</w:t>
+      </w:r>
+      <w:r>
+        <w:drawing>
+          <wp:inline distT="0" distB="0" distL="0" distR="0" wp14:anchorId="6772F8AF" wp14:editId="40BB46C3">
+            <wp:extent cx="4239217" cy="638264"/>
+            <wp:effectExtent l="0" t="0" r="9525" b="9525"/>
+            <wp:docPr id="29" name="Picture 29" descr="A picture containing logo&#10;&#10;Description automatically generated"/>
+            <wp:cNvGraphicFramePr>
+              <a:graphicFrameLocks xmlns:a="http://schemas.openxmlformats.org/drawingml/2006/main" noChangeAspect="1"/>
+            </wp:cNvGraphicFramePr>
+            <a:graphic xmlns:a="http://schemas.openxmlformats.org/drawingml/2006/main">
+              <a:graphicData uri="http://schemas.openxmlformats.org/drawingml/2006/picture">
+                <pic:pic xmlns:pic="http://schemas.openxmlformats.org/drawingml/2006/picture">
+                  <pic:nvPicPr>
+                    <pic:cNvPr id="29" name="Picture 29" descr="A picture containing logo&#10;&#10;Description automatically generated"/>
+                    <pic:cNvPicPr/>
+                  </pic:nvPicPr>
+                  <pic:blipFill>
+                    <a:blip r:embed="rId29"/>
+                    <a:stretch>
+                      <a:fillRect/>
+                    </a:stretch>
+                  </pic:blipFill>
+                  <pic:spPr>
+                    <a:xfrm>
+                      <a:off x="0" y="0"/>
+                      <a:ext cx="4239217" cy="638264"/>
+                    </a:xfrm>
+                    <a:prstGeom prst="rect">
+                      <a:avLst/>
+                    </a:prstGeom>
+                  </pic:spPr>
+                </pic:pic>
+              </a:graphicData>
+            </a:graphic>
+          </wp:inline>
+        </w:drawing>
+      </w:r>
+    </w:p>
+    <w:p>
+      <w:pPr>
+        <w:pStyle w:val="ListParagraph"/>
+        <w:numPr>
+          <w:ilvl w:val="0"/>
+          <w:numId w:val="1"/>
+        </w:numPr>
+      </w:pPr>
+      <w:r>
+        <w:t xml:space="preserve">Since we changed the value of the name input field from ‘grant’ to ‘gran’, the state of the form changed, executing the </w:t>
+      </w:r>
+      <w:r>
+        <w:t>validate function (which gets executed on every form change).  The validate function logs the error object which in this case, doesn’t have a name property which is fine. But the error object has a channel and email property, and their values are “required” which is a string representing the error.</w:t>
+      </w:r>
+    </w:p>
+    <w:p>
+      <w:pPr>
+        <w:pStyle w:val="ListParagraph"/>
+        <w:numPr>
+          <w:ilvl w:val="0"/>
+          <w:numId w:val="1"/>
+        </w:numPr>
+      </w:pPr>
+      <w:r>
+        <w:t>Now, if we type ‘g’ in the email input field and then type ‘g’ in the channel input field, we get the following:</w:t>
+      </w:r>
+    </w:p>
+    <w:p>
+      <w:pPr>
+        <w:pStyle w:val="ListParagraph"/>
+        <w:numPr>
+          <w:ilvl w:val="0"/>
+          <w:numId w:val="1"/>
+        </w:numPr>
+      </w:pPr>
+      <w:r>
+        <w:t xml:space="preserve">Webpage output: </w:t>
+      </w:r>
+      <w:r>
+        <w:drawing>
+          <wp:inline distT="0" distB="0" distL="0" distR="0" wp14:anchorId="3581F063" wp14:editId="0E2AA245">
+            <wp:extent cx="3248024" cy="1509853"/>
+            <wp:effectExtent l="0" t="0" r="0" b="0"/>
+            <wp:docPr id="30" name="Picture 30" descr="A picture containing table&#10;&#10;Description automatically generated"/>
+            <wp:cNvGraphicFramePr>
+              <a:graphicFrameLocks xmlns:a="http://schemas.openxmlformats.org/drawingml/2006/main" noChangeAspect="1"/>
+            </wp:cNvGraphicFramePr>
+            <a:graphic xmlns:a="http://schemas.openxmlformats.org/drawingml/2006/main">
+              <a:graphicData uri="http://schemas.openxmlformats.org/drawingml/2006/picture">
+                <pic:pic xmlns:pic="http://schemas.openxmlformats.org/drawingml/2006/picture">
+                  <pic:nvPicPr>
+                    <pic:cNvPr id="30" name="Picture 30" descr="A picture containing table&#10;&#10;Description automatically generated"/>
+                    <pic:cNvPicPr/>
+                  </pic:nvPicPr>
+                  <pic:blipFill>
+                    <a:blip r:embed="rId30"/>
+                    <a:stretch>
+                      <a:fillRect/>
+                    </a:stretch>
+                  </pic:blipFill>
+                  <pic:spPr>
+                    <a:xfrm>
+                      <a:off x="0" y="0"/>
+                      <a:ext cx="3255592" cy="1513371"/>
+                    </a:xfrm>
+                    <a:prstGeom prst="rect">
+                      <a:avLst/>
+                    </a:prstGeom>
+                  </pic:spPr>
+                </pic:pic>
+              </a:graphicData>
+            </a:graphic>
+          </wp:inline>
+        </w:drawing>
+      </w:r>
+    </w:p>
+    <w:p>
+      <w:pPr>
+        <w:pStyle w:val="ListParagraph"/>
+        <w:numPr>
+          <w:ilvl w:val="0"/>
+          <w:numId w:val="1"/>
+        </w:numPr>
+      </w:pPr>
+      <w:r>
+        <w:t xml:space="preserve">Console output: </w:t>
+      </w:r>
+      <w:r>
+        <w:drawing>
+          <wp:inline distT="0" distB="0" distL="0" distR="0" wp14:anchorId="636D79C6" wp14:editId="36A5D6F7">
+            <wp:extent cx="4324954" cy="1981477"/>
+            <wp:effectExtent l="0" t="0" r="0" b="0"/>
+            <wp:docPr id="31" name="Picture 31" descr="Graphical user interface, text, application, email&#10;&#10;Description automatically generated"/>
+            <wp:cNvGraphicFramePr>
+              <a:graphicFrameLocks xmlns:a="http://schemas.openxmlformats.org/drawingml/2006/main" noChangeAspect="1"/>
+            </wp:cNvGraphicFramePr>
+            <a:graphic xmlns:a="http://schemas.openxmlformats.org/drawingml/2006/main">
+              <a:graphicData uri="http://schemas.openxmlformats.org/drawingml/2006/picture">
+                <pic:pic xmlns:pic="http://schemas.openxmlformats.org/drawingml/2006/picture">
+                  <pic:nvPicPr>
+                    <pic:cNvPr id="31" name="Picture 31" descr="Graphical user interface, text, application, email&#10;&#10;Description automatically generated"/>
+                    <pic:cNvPicPr/>
+                  </pic:nvPicPr>
+                  <pic:blipFill>
+                    <a:blip r:embed="rId31"/>
+                    <a:stretch>
+                      <a:fillRect/>
+                    </a:stretch>
+                  </pic:blipFill>
+                  <pic:spPr>
+                    <a:xfrm>
+                      <a:off x="0" y="0"/>
+                      <a:ext cx="4324954" cy="1981477"/>
+                    </a:xfrm>
+                    <a:prstGeom prst="rect">
+                      <a:avLst/>
+                    </a:prstGeom>
+                  </pic:spPr>
+                </pic:pic>
+              </a:graphicData>
+            </a:graphic>
+          </wp:inline>
+        </w:drawing>
+      </w:r>
+    </w:p>
+    <w:p>
+      <w:pPr>
+        <w:pStyle w:val="ListParagraph"/>
+        <w:numPr>
+          <w:ilvl w:val="0"/>
+          <w:numId w:val="1"/>
+        </w:numPr>
+      </w:pPr>
+      <w:r>
+        <w:t>Notice how we the third message logged to the console only has an email property which is ‘invalid email format’. This is because we did enter an email of ‘g’, but it is not a valid email format.</w:t>
+      </w:r>
+    </w:p>
+    <w:p/>
+    <w:p>
+      <w:pPr>
+        <w:rPr>
+          <w:b/>
+          <w:bCs/>
+          <w:u w:val="single"/>
+        </w:rPr>
+      </w:pPr>
+      <w:r>
+        <w:rPr>
+          <w:b/>
+          <w:bCs/>
+          <w:u w:val="single"/>
+        </w:rPr>
+        <w:lastRenderedPageBreak/>
+        <w:t>Display Error Messages</w:t>
+      </w:r>
+    </w:p>
+    <w:p>
+      <w:pPr>
+        <w:pStyle w:val="ListParagraph"/>
+        <w:numPr>
+          <w:ilvl w:val="0"/>
+          <w:numId w:val="1"/>
+        </w:numPr>
+      </w:pPr>
+      <w:r>
+        <w:t xml:space="preserve">In the previous section, we </w:t>
+      </w:r>
+      <w:r>
+        <w:t>defined a validate function that checks form fields and returns an error object. Now, we will learn how to display the error messages.</w:t>
+      </w:r>
+    </w:p>
+    <w:p>
+      <w:pPr>
+        <w:pStyle w:val="ListParagraph"/>
+        <w:numPr>
+          <w:ilvl w:val="0"/>
+          <w:numId w:val="1"/>
+        </w:numPr>
+      </w:pPr>
+      <w:r>
+        <w:t xml:space="preserve">The </w:t>
+      </w:r>
+      <w:proofErr w:type="spellStart"/>
+      <w:r>
+        <w:t>formik</w:t>
+      </w:r>
+      <w:proofErr w:type="spellEnd"/>
+      <w:r>
+        <w:t xml:space="preserve"> object returned by </w:t>
+      </w:r>
+      <w:proofErr w:type="spellStart"/>
+      <w:r>
+        <w:t>useFormik</w:t>
+      </w:r>
+      <w:proofErr w:type="spellEnd"/>
+      <w:r>
+        <w:t xml:space="preserve"> includes a property called ‘</w:t>
+      </w:r>
+      <w:proofErr w:type="gramStart"/>
+      <w:r>
+        <w:t>errors’</w:t>
+      </w:r>
+      <w:proofErr w:type="gramEnd"/>
+      <w:r>
+        <w:t xml:space="preserve">. Initially (on page load), the value of this error object is an empty object. Once we change the form state, the validate function gets executed, returning an error object which becomes the value of ‘errors’ property in the </w:t>
+      </w:r>
+      <w:proofErr w:type="spellStart"/>
+      <w:r>
+        <w:t>formik</w:t>
+      </w:r>
+      <w:proofErr w:type="spellEnd"/>
+      <w:r>
+        <w:t xml:space="preserve"> object.</w:t>
+      </w:r>
+    </w:p>
+    <w:p>
+      <w:pPr>
+        <w:pStyle w:val="ListParagraph"/>
+        <w:numPr>
+          <w:ilvl w:val="0"/>
+          <w:numId w:val="1"/>
+        </w:numPr>
+      </w:pPr>
+      <w:r>
+        <w:t>Ex:</w:t>
+      </w:r>
+    </w:p>
+    <w:p>
+      <w:pPr>
+        <w:pStyle w:val="ListParagraph"/>
+        <w:numPr>
+          <w:ilvl w:val="1"/>
+          <w:numId w:val="1"/>
+        </w:numPr>
+      </w:pPr>
+      <w:r>
+        <w:t xml:space="preserve">Suppose we have the following code (notice that we log out </w:t>
+      </w:r>
+      <w:proofErr w:type="spellStart"/>
+      <w:proofErr w:type="gramStart"/>
+      <w:r>
+        <w:t>formik.errors</w:t>
+      </w:r>
+      <w:proofErr w:type="spellEnd"/>
+      <w:proofErr w:type="gramEnd"/>
+      <w:r>
+        <w:t xml:space="preserve"> on component rerender) :</w:t>
+      </w:r>
+    </w:p>
+    <w:p>
+      <w:pPr>
+        <w:pStyle w:val="ListParagraph"/>
+        <w:numPr>
+          <w:ilvl w:val="1"/>
+          <w:numId w:val="1"/>
+        </w:numPr>
+      </w:pPr>
+      <w:r>
+        <w:drawing>
+          <wp:inline distT="0" distB="0" distL="0" distR="0" wp14:anchorId="68225F24" wp14:editId="0DFC4913">
+            <wp:extent cx="3192118" cy="3876676"/>
+            <wp:effectExtent l="0" t="0" r="8890" b="0"/>
+            <wp:docPr id="32" name="Picture 32" descr="Text&#10;&#10;Description automatically generated"/>
+            <wp:cNvGraphicFramePr>
+              <a:graphicFrameLocks xmlns:a="http://schemas.openxmlformats.org/drawingml/2006/main" noChangeAspect="1"/>
+            </wp:cNvGraphicFramePr>
+            <a:graphic xmlns:a="http://schemas.openxmlformats.org/drawingml/2006/main">
+              <a:graphicData uri="http://schemas.openxmlformats.org/drawingml/2006/picture">
+                <pic:pic xmlns:pic="http://schemas.openxmlformats.org/drawingml/2006/picture">
+                  <pic:nvPicPr>
+                    <pic:cNvPr id="32" name="Picture 32" descr="Text&#10;&#10;Description automatically generated"/>
+                    <pic:cNvPicPr/>
+                  </pic:nvPicPr>
+                  <pic:blipFill>
+                    <a:blip r:embed="rId32"/>
+                    <a:stretch>
+                      <a:fillRect/>
+                    </a:stretch>
+                  </pic:blipFill>
+                  <pic:spPr>
+                    <a:xfrm>
+                      <a:off x="0" y="0"/>
+                      <a:ext cx="3195153" cy="3880361"/>
+                    </a:xfrm>
+                    <a:prstGeom prst="rect">
+                      <a:avLst/>
+                    </a:prstGeom>
+                  </pic:spPr>
+                </pic:pic>
+              </a:graphicData>
+            </a:graphic>
+          </wp:inline>
+        </w:drawing>
+      </w:r>
+    </w:p>
+    <w:p>
+      <w:pPr>
+        <w:pStyle w:val="ListParagraph"/>
+        <w:numPr>
+          <w:ilvl w:val="1"/>
+          <w:numId w:val="1"/>
+        </w:numPr>
+      </w:pPr>
+      <w:r>
+        <w:t>Before we type anything, the output is as shown below:</w:t>
+      </w:r>
+    </w:p>
+    <w:p>
+      <w:pPr>
+        <w:pStyle w:val="ListParagraph"/>
+        <w:numPr>
+          <w:ilvl w:val="1"/>
+          <w:numId w:val="1"/>
+        </w:numPr>
+      </w:pPr>
+      <w:r>
+        <w:t xml:space="preserve">Webpage output: </w:t>
+      </w:r>
+      <w:r>
+        <w:drawing>
+          <wp:inline distT="0" distB="0" distL="0" distR="0" wp14:anchorId="0360BD08" wp14:editId="61B3B82E">
+            <wp:extent cx="3248025" cy="1466377"/>
+            <wp:effectExtent l="0" t="0" r="0" b="635"/>
+            <wp:docPr id="33" name="Picture 33" descr="A picture containing table&#10;&#10;Description automatically generated"/>
+            <wp:cNvGraphicFramePr>
+              <a:graphicFrameLocks xmlns:a="http://schemas.openxmlformats.org/drawingml/2006/main" noChangeAspect="1"/>
+            </wp:cNvGraphicFramePr>
+            <a:graphic xmlns:a="http://schemas.openxmlformats.org/drawingml/2006/main">
+              <a:graphicData uri="http://schemas.openxmlformats.org/drawingml/2006/picture">
+                <pic:pic xmlns:pic="http://schemas.openxmlformats.org/drawingml/2006/picture">
+                  <pic:nvPicPr>
+                    <pic:cNvPr id="33" name="Picture 33" descr="A picture containing table&#10;&#10;Description automatically generated"/>
+                    <pic:cNvPicPr/>
+                  </pic:nvPicPr>
+                  <pic:blipFill>
+                    <a:blip r:embed="rId33"/>
+                    <a:stretch>
+                      <a:fillRect/>
+                    </a:stretch>
+                  </pic:blipFill>
+                  <pic:spPr>
+                    <a:xfrm>
+                      <a:off x="0" y="0"/>
+                      <a:ext cx="3250575" cy="1467528"/>
+                    </a:xfrm>
+                    <a:prstGeom prst="rect">
+                      <a:avLst/>
+                    </a:prstGeom>
+                  </pic:spPr>
+                </pic:pic>
+              </a:graphicData>
+            </a:graphic>
+          </wp:inline>
+        </w:drawing>
+      </w:r>
+    </w:p>
+    <w:p>
+      <w:pPr>
+        <w:pStyle w:val="ListParagraph"/>
+        <w:numPr>
+          <w:ilvl w:val="1"/>
+          <w:numId w:val="1"/>
+        </w:numPr>
+      </w:pPr>
+      <w:r>
+        <w:t xml:space="preserve">Console output: </w:t>
+      </w:r>
+      <w:r>
+        <w:drawing>
+          <wp:inline distT="0" distB="0" distL="0" distR="0" wp14:anchorId="49846EE4" wp14:editId="789EFB30">
+            <wp:extent cx="4420217" cy="409632"/>
+            <wp:effectExtent l="0" t="0" r="0" b="9525"/>
+            <wp:docPr id="34" name="Picture 34"/>
+            <wp:cNvGraphicFramePr>
+              <a:graphicFrameLocks xmlns:a="http://schemas.openxmlformats.org/drawingml/2006/main" noChangeAspect="1"/>
+            </wp:cNvGraphicFramePr>
+            <a:graphic xmlns:a="http://schemas.openxmlformats.org/drawingml/2006/main">
+              <a:graphicData uri="http://schemas.openxmlformats.org/drawingml/2006/picture">
+                <pic:pic xmlns:pic="http://schemas.openxmlformats.org/drawingml/2006/picture">
+                  <pic:nvPicPr>
+                    <pic:cNvPr id="1" name=""/>
+                    <pic:cNvPicPr/>
+                  </pic:nvPicPr>
+                  <pic:blipFill>
+                    <a:blip r:embed="rId34"/>
+                    <a:stretch>
+                      <a:fillRect/>
+                    </a:stretch>
+                  </pic:blipFill>
+                  <pic:spPr>
+                    <a:xfrm>
+                      <a:off x="0" y="0"/>
+                      <a:ext cx="4420217" cy="409632"/>
+                    </a:xfrm>
+                    <a:prstGeom prst="rect">
+                      <a:avLst/>
+                    </a:prstGeom>
+                  </pic:spPr>
+                </pic:pic>
+              </a:graphicData>
+            </a:graphic>
+          </wp:inline>
+        </w:drawing>
+      </w:r>
+    </w:p>
+    <w:p>
+      <w:pPr>
+        <w:pStyle w:val="ListParagraph"/>
+        <w:numPr>
+          <w:ilvl w:val="1"/>
+          <w:numId w:val="1"/>
+        </w:numPr>
+      </w:pPr>
+      <w:r>
+        <w:t xml:space="preserve">Notice how the </w:t>
+      </w:r>
+      <w:proofErr w:type="spellStart"/>
+      <w:proofErr w:type="gramStart"/>
+      <w:r>
+        <w:t>formik.errors</w:t>
+      </w:r>
+      <w:proofErr w:type="spellEnd"/>
+      <w:proofErr w:type="gramEnd"/>
+      <w:r>
+        <w:t xml:space="preserve"> object we logged to the console is an empty object at first.</w:t>
+      </w:r>
+    </w:p>
+    <w:p>
+      <w:pPr>
+        <w:pStyle w:val="ListParagraph"/>
+        <w:numPr>
+          <w:ilvl w:val="1"/>
+          <w:numId w:val="1"/>
+        </w:numPr>
+      </w:pPr>
+      <w:r>
+        <w:t>Now, let’s remove the ‘t’ in ‘grant’.</w:t>
+      </w:r>
+    </w:p>
+    <w:p>
+      <w:pPr>
+        <w:pStyle w:val="ListParagraph"/>
+        <w:numPr>
+          <w:ilvl w:val="1"/>
+          <w:numId w:val="1"/>
+        </w:numPr>
+      </w:pPr>
+      <w:r>
+        <w:t>Webpage output:</w:t>
+      </w:r>
+    </w:p>
+    <w:p>
+      <w:pPr>
+        <w:pStyle w:val="ListParagraph"/>
+        <w:numPr>
+          <w:ilvl w:val="1"/>
+          <w:numId w:val="1"/>
+        </w:numPr>
+      </w:pPr>
+      <w:r>
+        <w:lastRenderedPageBreak/>
+        <w:drawing>
+          <wp:inline distT="0" distB="0" distL="0" distR="0" wp14:anchorId="1A429232" wp14:editId="1EAB4578">
+            <wp:extent cx="3105149" cy="1389519"/>
+            <wp:effectExtent l="0" t="0" r="635" b="1270"/>
+            <wp:docPr id="35" name="Picture 35" descr="A picture containing table&#10;&#10;Description automatically generated"/>
+            <wp:cNvGraphicFramePr>
+              <a:graphicFrameLocks xmlns:a="http://schemas.openxmlformats.org/drawingml/2006/main" noChangeAspect="1"/>
+            </wp:cNvGraphicFramePr>
+            <a:graphic xmlns:a="http://schemas.openxmlformats.org/drawingml/2006/main">
+              <a:graphicData uri="http://schemas.openxmlformats.org/drawingml/2006/picture">
+                <pic:pic xmlns:pic="http://schemas.openxmlformats.org/drawingml/2006/picture">
+                  <pic:nvPicPr>
+                    <pic:cNvPr id="35" name="Picture 35" descr="A picture containing table&#10;&#10;Description automatically generated"/>
+                    <pic:cNvPicPr/>
+                  </pic:nvPicPr>
+                  <pic:blipFill>
+                    <a:blip r:embed="rId35"/>
+                    <a:stretch>
+                      <a:fillRect/>
+                    </a:stretch>
+                  </pic:blipFill>
+                  <pic:spPr>
+                    <a:xfrm>
+                      <a:off x="0" y="0"/>
+                      <a:ext cx="3112977" cy="1393022"/>
+                    </a:xfrm>
+                    <a:prstGeom prst="rect">
+                      <a:avLst/>
+                    </a:prstGeom>
+                  </pic:spPr>
+                </pic:pic>
+              </a:graphicData>
+            </a:graphic>
+          </wp:inline>
+        </w:drawing>
+      </w:r>
+    </w:p>
+    <w:p>
+      <w:pPr>
+        <w:pStyle w:val="ListParagraph"/>
+        <w:numPr>
+          <w:ilvl w:val="1"/>
+          <w:numId w:val="1"/>
+        </w:numPr>
+      </w:pPr>
+      <w:r>
+        <w:t xml:space="preserve">Console output: </w:t>
+      </w:r>
+      <w:r>
+        <w:drawing>
+          <wp:inline distT="0" distB="0" distL="0" distR="0" wp14:anchorId="5C1BA810" wp14:editId="490029FD">
+            <wp:extent cx="4343399" cy="2314575"/>
+            <wp:effectExtent l="0" t="0" r="635" b="0"/>
+            <wp:docPr id="36" name="Picture 36" descr="Graphical user interface, text, application, email&#10;&#10;Description automatically generated"/>
+            <wp:cNvGraphicFramePr>
+              <a:graphicFrameLocks xmlns:a="http://schemas.openxmlformats.org/drawingml/2006/main" noChangeAspect="1"/>
+            </wp:cNvGraphicFramePr>
+            <a:graphic xmlns:a="http://schemas.openxmlformats.org/drawingml/2006/main">
+              <a:graphicData uri="http://schemas.openxmlformats.org/drawingml/2006/picture">
+                <pic:pic xmlns:pic="http://schemas.openxmlformats.org/drawingml/2006/picture">
+                  <pic:nvPicPr>
+                    <pic:cNvPr id="36" name="Picture 36" descr="Graphical user interface, text, application, email&#10;&#10;Description automatically generated"/>
+                    <pic:cNvPicPr/>
+                  </pic:nvPicPr>
+                  <pic:blipFill rotWithShape="1">
+                    <a:blip r:embed="rId36"/>
+                    <a:srcRect b="7604"/>
+                    <a:stretch/>
+                  </pic:blipFill>
+                  <pic:spPr bwMode="auto">
+                    <a:xfrm>
+                      <a:off x="0" y="0"/>
+                      <a:ext cx="4344006" cy="2314898"/>
+                    </a:xfrm>
+                    <a:prstGeom prst="rect">
+                      <a:avLst/>
+                    </a:prstGeom>
+                    <a:ln>
+                      <a:noFill/>
+                    </a:ln>
+                    <a:extLst>
+                      <a:ext uri="{53640926-AAD7-44D8-BBD7-CCE9431645EC}">
+                        <a14:shadowObscured xmlns:a14="http://schemas.microsoft.com/office/drawing/2010/main"/>
+                      </a:ext>
+                    </a:extLst>
+                  </pic:spPr>
+                </pic:pic>
+              </a:graphicData>
+            </a:graphic>
+          </wp:inline>
+        </w:drawing>
+      </w:r>
+    </w:p>
+    <w:p>
+      <w:pPr>
+        <w:pStyle w:val="ListParagraph"/>
+        <w:numPr>
+          <w:ilvl w:val="1"/>
+          <w:numId w:val="1"/>
+        </w:numPr>
+      </w:pPr>
+      <w:r>
+        <w:t xml:space="preserve">Notice how the last object logged to the console (the </w:t>
+      </w:r>
+      <w:proofErr w:type="spellStart"/>
+      <w:proofErr w:type="gramStart"/>
+      <w:r>
+        <w:t>formik.errors</w:t>
+      </w:r>
+      <w:proofErr w:type="spellEnd"/>
+      <w:proofErr w:type="gramEnd"/>
+      <w:r>
+        <w:t xml:space="preserve"> object) is now populated with key-value pairs of input field names and their errors.</w:t>
+      </w:r>
+    </w:p>
+    <w:p>
+      <w:pPr>
+        <w:pStyle w:val="ListParagraph"/>
+        <w:numPr>
+          <w:ilvl w:val="0"/>
+          <w:numId w:val="1"/>
+        </w:numPr>
+      </w:pPr>
+      <w:r>
+        <w:t xml:space="preserve">Now that we learned we have access to form errors via the </w:t>
+      </w:r>
+      <w:proofErr w:type="spellStart"/>
+      <w:proofErr w:type="gramStart"/>
+      <w:r>
+        <w:t>formik.errors</w:t>
+      </w:r>
+      <w:proofErr w:type="spellEnd"/>
+      <w:proofErr w:type="gramEnd"/>
+      <w:r>
+        <w:t xml:space="preserve"> object, we can conditionally render error messages as shown below (focus on line 5</w:t>
+      </w:r>
+      <w:r>
+        <w:t>3</w:t>
+      </w:r>
+      <w:r>
+        <w:t>, 6</w:t>
+      </w:r>
+      <w:r>
+        <w:t>3</w:t>
+      </w:r>
+      <w:r>
+        <w:t>, and 7</w:t>
+      </w:r>
+      <w:r>
+        <w:t>3</w:t>
+      </w:r>
+      <w:r>
+        <w:t>):</w:t>
+      </w:r>
+    </w:p>
+    <w:p>
+      <w:pPr>
+        <w:pStyle w:val="ListParagraph"/>
+        <w:numPr>
+          <w:ilvl w:val="0"/>
+          <w:numId w:val="1"/>
+        </w:numPr>
+      </w:pPr>
+      <w:r>
+        <w:lastRenderedPageBreak/>
+        <w:drawing>
+          <wp:inline distT="0" distB="0" distL="0" distR="0" wp14:anchorId="5BAAD36A" wp14:editId="3D74B794">
+            <wp:extent cx="4378043" cy="6563360"/>
+            <wp:effectExtent l="0" t="0" r="3810" b="8890"/>
+            <wp:docPr id="43" name="Picture 43" descr="Text&#10;&#10;Description automatically generated"/>
+            <wp:cNvGraphicFramePr>
+              <a:graphicFrameLocks xmlns:a="http://schemas.openxmlformats.org/drawingml/2006/main" noChangeAspect="1"/>
+            </wp:cNvGraphicFramePr>
+            <a:graphic xmlns:a="http://schemas.openxmlformats.org/drawingml/2006/main">
+              <a:graphicData uri="http://schemas.openxmlformats.org/drawingml/2006/picture">
+                <pic:pic xmlns:pic="http://schemas.openxmlformats.org/drawingml/2006/picture">
+                  <pic:nvPicPr>
+                    <pic:cNvPr id="43" name="Picture 43" descr="Text&#10;&#10;Description automatically generated"/>
+                    <pic:cNvPicPr/>
+                  </pic:nvPicPr>
+                  <pic:blipFill>
+                    <a:blip r:embed="rId37"/>
+                    <a:stretch>
+                      <a:fillRect/>
+                    </a:stretch>
+                  </pic:blipFill>
+                  <pic:spPr>
+                    <a:xfrm>
+                      <a:off x="0" y="0"/>
+                      <a:ext cx="4379776" cy="6565958"/>
+                    </a:xfrm>
+                    <a:prstGeom prst="rect">
+                      <a:avLst/>
+                    </a:prstGeom>
+                  </pic:spPr>
+                </pic:pic>
+              </a:graphicData>
+            </a:graphic>
+          </wp:inline>
+        </w:drawing>
+      </w:r>
+    </w:p>
+    <w:p>
+      <w:pPr>
+        <w:pStyle w:val="ListParagraph"/>
+        <w:numPr>
+          <w:ilvl w:val="0"/>
+          <w:numId w:val="1"/>
+        </w:numPr>
+      </w:pPr>
+      <w:r>
+        <w:t>Notice how in line 6</w:t>
+      </w:r>
+      <w:r>
+        <w:t>3</w:t>
+      </w:r>
+      <w:r>
+        <w:t xml:space="preserve">, we say if the </w:t>
+      </w:r>
+      <w:proofErr w:type="spellStart"/>
+      <w:proofErr w:type="gramStart"/>
+      <w:r>
+        <w:t>formik.errors</w:t>
+      </w:r>
+      <w:proofErr w:type="spellEnd"/>
+      <w:proofErr w:type="gramEnd"/>
+      <w:r>
+        <w:t xml:space="preserve"> object has a ‘email’ property (which checks if there is an error with the input field with a name of ‘email’), then render the error message with the email input field.</w:t>
+      </w:r>
+    </w:p>
+    <w:p>
+      <w:pPr>
+        <w:pStyle w:val="ListParagraph"/>
+        <w:numPr>
+          <w:ilvl w:val="0"/>
+          <w:numId w:val="1"/>
+        </w:numPr>
+      </w:pPr>
+      <w:r>
+        <w:t>Thus, when we load the page, we get the following:</w:t>
+      </w:r>
+    </w:p>
+    <w:p>
+      <w:pPr>
+        <w:pStyle w:val="ListParagraph"/>
+        <w:numPr>
+          <w:ilvl w:val="0"/>
+          <w:numId w:val="1"/>
+        </w:numPr>
+      </w:pPr>
+      <w:r>
+        <w:t xml:space="preserve">Webpage output: </w:t>
+      </w:r>
+      <w:r>
+        <w:drawing>
+          <wp:inline distT="0" distB="0" distL="0" distR="0" wp14:anchorId="711643E6" wp14:editId="1F71539D">
+            <wp:extent cx="2857500" cy="1305358"/>
+            <wp:effectExtent l="0" t="0" r="0" b="9525"/>
+            <wp:docPr id="39" name="Picture 39" descr="A picture containing table&#10;&#10;Description automatically generated"/>
+            <wp:cNvGraphicFramePr>
+              <a:graphicFrameLocks xmlns:a="http://schemas.openxmlformats.org/drawingml/2006/main" noChangeAspect="1"/>
+            </wp:cNvGraphicFramePr>
+            <a:graphic xmlns:a="http://schemas.openxmlformats.org/drawingml/2006/main">
+              <a:graphicData uri="http://schemas.openxmlformats.org/drawingml/2006/picture">
+                <pic:pic xmlns:pic="http://schemas.openxmlformats.org/drawingml/2006/picture">
+                  <pic:nvPicPr>
+                    <pic:cNvPr id="39" name="Picture 39" descr="A picture containing table&#10;&#10;Description automatically generated"/>
+                    <pic:cNvPicPr/>
+                  </pic:nvPicPr>
+                  <pic:blipFill>
+                    <a:blip r:embed="rId38"/>
+                    <a:stretch>
+                      <a:fillRect/>
+                    </a:stretch>
+                  </pic:blipFill>
+                  <pic:spPr>
+                    <a:xfrm>
+                      <a:off x="0" y="0"/>
+                      <a:ext cx="2870089" cy="1311109"/>
+                    </a:xfrm>
+                    <a:prstGeom prst="rect">
+                      <a:avLst/>
+                    </a:prstGeom>
+                  </pic:spPr>
+                </pic:pic>
+              </a:graphicData>
+            </a:graphic>
+          </wp:inline>
+        </w:drawing>
+      </w:r>
+    </w:p>
+    <w:p>
+      <w:pPr>
+        <w:pStyle w:val="ListParagraph"/>
+        <w:numPr>
+          <w:ilvl w:val="0"/>
+          <w:numId w:val="1"/>
+        </w:numPr>
+      </w:pPr>
+      <w:r>
+        <w:t xml:space="preserve">Console output: </w:t>
+      </w:r>
+      <w:r>
+        <w:drawing>
+          <wp:inline distT="0" distB="0" distL="0" distR="0" wp14:anchorId="20FF959A" wp14:editId="081B0918">
+            <wp:extent cx="4629796" cy="409632"/>
+            <wp:effectExtent l="0" t="0" r="0" b="9525"/>
+            <wp:docPr id="44" name="Picture 44"/>
+            <wp:cNvGraphicFramePr>
+              <a:graphicFrameLocks xmlns:a="http://schemas.openxmlformats.org/drawingml/2006/main" noChangeAspect="1"/>
+            </wp:cNvGraphicFramePr>
+            <a:graphic xmlns:a="http://schemas.openxmlformats.org/drawingml/2006/main">
+              <a:graphicData uri="http://schemas.openxmlformats.org/drawingml/2006/picture">
+                <pic:pic xmlns:pic="http://schemas.openxmlformats.org/drawingml/2006/picture">
+                  <pic:nvPicPr>
+                    <pic:cNvPr id="1" name=""/>
+                    <pic:cNvPicPr/>
+                  </pic:nvPicPr>
+                  <pic:blipFill>
+                    <a:blip r:embed="rId39"/>
+                    <a:stretch>
+                      <a:fillRect/>
+                    </a:stretch>
+                  </pic:blipFill>
+                  <pic:spPr>
+                    <a:xfrm>
+                      <a:off x="0" y="0"/>
+                      <a:ext cx="4629796" cy="409632"/>
+                    </a:xfrm>
+                    <a:prstGeom prst="rect">
+                      <a:avLst/>
+                    </a:prstGeom>
+                  </pic:spPr>
+                </pic:pic>
+              </a:graphicData>
+            </a:graphic>
+          </wp:inline>
+        </w:drawing>
+      </w:r>
+    </w:p>
+    <w:p>
+      <w:pPr>
+        <w:pStyle w:val="ListParagraph"/>
+        <w:numPr>
+          <w:ilvl w:val="0"/>
+          <w:numId w:val="1"/>
+        </w:numPr>
+      </w:pPr>
+      <w:r>
+        <w:lastRenderedPageBreak/>
+        <w:t xml:space="preserve">Recall that the </w:t>
+      </w:r>
+      <w:proofErr w:type="spellStart"/>
+      <w:proofErr w:type="gramStart"/>
+      <w:r>
+        <w:t>formik.errors</w:t>
+      </w:r>
+      <w:proofErr w:type="spellEnd"/>
+      <w:proofErr w:type="gramEnd"/>
+      <w:r>
+        <w:t xml:space="preserve"> object is initially {}, so none errors on line 5</w:t>
+      </w:r>
+      <w:r>
+        <w:t>3</w:t>
+      </w:r>
+      <w:r>
+        <w:t>, 6</w:t>
+      </w:r>
+      <w:r>
+        <w:t>3</w:t>
+      </w:r>
+      <w:r>
+        <w:t>, and 7</w:t>
+      </w:r>
+      <w:r>
+        <w:t>3</w:t>
+      </w:r>
+      <w:r>
+        <w:t xml:space="preserve"> get rendered and no </w:t>
+      </w:r>
+      <w:r>
+        <w:t>error object</w:t>
+      </w:r>
+      <w:r>
+        <w:t xml:space="preserve"> is logged to the console (since the validate function didn’t execute yet). </w:t>
+      </w:r>
+    </w:p>
+    <w:p>
+      <w:pPr>
+        <w:pStyle w:val="ListParagraph"/>
+        <w:numPr>
+          <w:ilvl w:val="0"/>
+          <w:numId w:val="1"/>
+        </w:numPr>
+      </w:pPr>
+      <w:r>
+        <w:t>Now, if we remove the ‘t’ in ‘grant’, we get the following:</w:t>
+      </w:r>
+    </w:p>
+    <w:p>
+      <w:pPr>
+        <w:pStyle w:val="ListParagraph"/>
+        <w:numPr>
+          <w:ilvl w:val="0"/>
+          <w:numId w:val="1"/>
+        </w:numPr>
+      </w:pPr>
+      <w:r>
+        <w:t xml:space="preserve">Webpage output: </w:t>
+      </w:r>
+      <w:r>
+        <w:drawing>
+          <wp:inline distT="0" distB="0" distL="0" distR="0" wp14:anchorId="471595EC" wp14:editId="37A6F254">
+            <wp:extent cx="3664289" cy="1952625"/>
+            <wp:effectExtent l="0" t="0" r="0" b="0"/>
+            <wp:docPr id="41" name="Picture 41" descr="A picture containing table&#10;&#10;Description automatically generated"/>
+            <wp:cNvGraphicFramePr>
+              <a:graphicFrameLocks xmlns:a="http://schemas.openxmlformats.org/drawingml/2006/main" noChangeAspect="1"/>
+            </wp:cNvGraphicFramePr>
+            <a:graphic xmlns:a="http://schemas.openxmlformats.org/drawingml/2006/main">
+              <a:graphicData uri="http://schemas.openxmlformats.org/drawingml/2006/picture">
+                <pic:pic xmlns:pic="http://schemas.openxmlformats.org/drawingml/2006/picture">
+                  <pic:nvPicPr>
+                    <pic:cNvPr id="41" name="Picture 41" descr="A picture containing table&#10;&#10;Description automatically generated"/>
+                    <pic:cNvPicPr/>
+                  </pic:nvPicPr>
+                  <pic:blipFill>
+                    <a:blip r:embed="rId40"/>
+                    <a:stretch>
+                      <a:fillRect/>
+                    </a:stretch>
+                  </pic:blipFill>
+                  <pic:spPr>
+                    <a:xfrm>
+                      <a:off x="0" y="0"/>
+                      <a:ext cx="3680757" cy="1961400"/>
+                    </a:xfrm>
+                    <a:prstGeom prst="rect">
+                      <a:avLst/>
+                    </a:prstGeom>
+                  </pic:spPr>
+                </pic:pic>
+              </a:graphicData>
+            </a:graphic>
+          </wp:inline>
+        </w:drawing>
+      </w:r>
+    </w:p>
+    <w:p>
+      <w:pPr>
+        <w:pStyle w:val="ListParagraph"/>
+        <w:numPr>
+          <w:ilvl w:val="0"/>
+          <w:numId w:val="1"/>
+        </w:numPr>
+      </w:pPr>
+      <w:r>
+        <w:t xml:space="preserve">Console output: </w:t>
+      </w:r>
+      <w:r>
+        <w:drawing>
+          <wp:inline distT="0" distB="0" distL="0" distR="0" wp14:anchorId="5562663E" wp14:editId="2227A927">
+            <wp:extent cx="4452560" cy="1809750"/>
+            <wp:effectExtent l="0" t="0" r="5715" b="0"/>
+            <wp:docPr id="45" name="Picture 45" descr="Graphical user interface, text, application, email&#10;&#10;Description automatically generated"/>
+            <wp:cNvGraphicFramePr>
+              <a:graphicFrameLocks xmlns:a="http://schemas.openxmlformats.org/drawingml/2006/main" noChangeAspect="1"/>
+            </wp:cNvGraphicFramePr>
+            <a:graphic xmlns:a="http://schemas.openxmlformats.org/drawingml/2006/main">
+              <a:graphicData uri="http://schemas.openxmlformats.org/drawingml/2006/picture">
+                <pic:pic xmlns:pic="http://schemas.openxmlformats.org/drawingml/2006/picture">
+                  <pic:nvPicPr>
+                    <pic:cNvPr id="45" name="Picture 45" descr="Graphical user interface, text, application, email&#10;&#10;Description automatically generated"/>
+                    <pic:cNvPicPr/>
+                  </pic:nvPicPr>
+                  <pic:blipFill>
+                    <a:blip r:embed="rId41"/>
+                    <a:stretch>
+                      <a:fillRect/>
+                    </a:stretch>
+                  </pic:blipFill>
+                  <pic:spPr>
+                    <a:xfrm>
+                      <a:off x="0" y="0"/>
+                      <a:ext cx="4476689" cy="1819557"/>
+                    </a:xfrm>
+                    <a:prstGeom prst="rect">
+                      <a:avLst/>
+                    </a:prstGeom>
+                  </pic:spPr>
+                </pic:pic>
+              </a:graphicData>
+            </a:graphic>
+          </wp:inline>
+        </w:drawing>
+      </w:r>
+    </w:p>
+    <w:p>
+      <w:pPr>
+        <w:pStyle w:val="ListParagraph"/>
+        <w:numPr>
+          <w:ilvl w:val="0"/>
+          <w:numId w:val="1"/>
+        </w:numPr>
+      </w:pPr>
+      <w:r>
+        <w:t>This change in the input field caused a change in the form state, causing the component to rerender twice (we will learn why it renders twice later). While the component rerenders twice, the validate function is only executed once</w:t>
+      </w:r>
+      <w:r>
+        <w:t xml:space="preserve"> and logs out the error object. Notice that the validate function is executed </w:t>
+      </w:r>
+      <w:r>
+        <w:t>before the first rerender</w:t>
+      </w:r>
+      <w:r>
+        <w:t xml:space="preserve"> the validate function’s console log appears before the component’s console log. Because the errors object is no longer {}, we see the errors displayed on the webpage output from the conditional rendering.</w:t>
+      </w:r>
+    </w:p>
+    <w:p>
+      <w:pPr>
+        <w:pStyle w:val="ListParagraph"/>
+        <w:numPr>
+          <w:ilvl w:val="0"/>
+          <w:numId w:val="1"/>
+        </w:numPr>
+      </w:pPr>
+      <w:r>
+        <w:t xml:space="preserve">While the error messages are displayed, notice how the error message for the email and channel fields are displayed even though we didn’t visit those fields yet (we just interacted with the name field). </w:t>
+      </w:r>
+    </w:p>
+    <w:p/>
+    <w:p>
+      <w:pPr>
+        <w:rPr>
+          <w:b/>
+          <w:bCs/>
+          <w:u w:val="single"/>
+        </w:rPr>
+      </w:pPr>
+      <w:r>
+        <w:rPr>
+          <w:b/>
+          <w:bCs/>
+          <w:u w:val="single"/>
+        </w:rPr>
+        <w:t>Visited Fields</w:t>
+      </w:r>
+    </w:p>
+    <w:p>
+      <w:pPr>
+        <w:pStyle w:val="ListParagraph"/>
+        <w:numPr>
+          <w:ilvl w:val="0"/>
+          <w:numId w:val="1"/>
+        </w:numPr>
+      </w:pPr>
+      <w:r>
+        <w:t xml:space="preserve">We </w:t>
+      </w:r>
+      <w:r>
+        <w:t>learned in the previous section how to display errors, now we want to learn how to display a given input field’s error only if the user has visited that input field.</w:t>
+      </w:r>
+    </w:p>
+    <w:p>
+      <w:pPr>
+        <w:pStyle w:val="ListParagraph"/>
+        <w:numPr>
+          <w:ilvl w:val="0"/>
+          <w:numId w:val="1"/>
+        </w:numPr>
+      </w:pPr>
+      <w:r>
+        <w:t xml:space="preserve">To keep track of the field that the user has interacted with, we can again use the </w:t>
+      </w:r>
+      <w:proofErr w:type="spellStart"/>
+      <w:r>
+        <w:t>formik</w:t>
+      </w:r>
+      <w:proofErr w:type="spellEnd"/>
+      <w:r>
+        <w:t xml:space="preserve"> object.</w:t>
+      </w:r>
+    </w:p>
+    <w:p>
+      <w:pPr>
+        <w:pStyle w:val="ListParagraph"/>
+        <w:numPr>
+          <w:ilvl w:val="0"/>
+          <w:numId w:val="1"/>
+        </w:numPr>
+      </w:pPr>
+      <w:r>
+        <w:t>To start tracking a specific input field’s visited status, we add the ‘</w:t>
+      </w:r>
+      <w:proofErr w:type="spellStart"/>
+      <w:r>
+        <w:t>onBlur</w:t>
+      </w:r>
+      <w:proofErr w:type="spellEnd"/>
+      <w:r>
+        <w:t>’ property to the input field. The value of this ‘</w:t>
+      </w:r>
+      <w:proofErr w:type="spellStart"/>
+      <w:r>
+        <w:t>onBlur</w:t>
+      </w:r>
+      <w:proofErr w:type="spellEnd"/>
+      <w:r>
+        <w:t xml:space="preserve">’ property will be </w:t>
+      </w:r>
+      <w:proofErr w:type="spellStart"/>
+      <w:proofErr w:type="gramStart"/>
+      <w:r>
+        <w:t>formik.handleBlur</w:t>
+      </w:r>
+      <w:proofErr w:type="spellEnd"/>
+      <w:proofErr w:type="gramEnd"/>
+      <w:r>
+        <w:t>.</w:t>
+      </w:r>
+    </w:p>
+    <w:p>
+      <w:pPr>
+        <w:pStyle w:val="ListParagraph"/>
+        <w:numPr>
+          <w:ilvl w:val="0"/>
+          <w:numId w:val="1"/>
+        </w:numPr>
+      </w:pPr>
+      <w:r>
+        <w:t xml:space="preserve">To access which input fields have been visited, we use the </w:t>
+      </w:r>
+      <w:proofErr w:type="spellStart"/>
+      <w:proofErr w:type="gramStart"/>
+      <w:r>
+        <w:t>formik.touched</w:t>
+      </w:r>
+      <w:proofErr w:type="spellEnd"/>
+      <w:proofErr w:type="gramEnd"/>
+      <w:r>
+        <w:t xml:space="preserve"> object</w:t>
+      </w:r>
+      <w:r>
+        <w:t xml:space="preserve"> which is initially set to {} since none of the fields have been visited yet. </w:t>
+      </w:r>
+    </w:p>
+    <w:p>
+      <w:pPr>
+        <w:pStyle w:val="ListParagraph"/>
+        <w:numPr>
+          <w:ilvl w:val="0"/>
+          <w:numId w:val="1"/>
+        </w:numPr>
+      </w:pPr>
+      <w:r>
+        <w:t>Ex:</w:t>
+      </w:r>
+    </w:p>
+    <w:p>
+      <w:pPr>
+        <w:pStyle w:val="ListParagraph"/>
+        <w:numPr>
+          <w:ilvl w:val="1"/>
+          <w:numId w:val="1"/>
+        </w:numPr>
+      </w:pPr>
+      <w:r>
+        <w:lastRenderedPageBreak/>
+        <w:drawing>
+          <wp:inline distT="0" distB="0" distL="0" distR="0" wp14:anchorId="3A9E53BE" wp14:editId="6B6753FD">
+            <wp:extent cx="4067175" cy="5353378"/>
+            <wp:effectExtent l="0" t="0" r="0" b="0"/>
+            <wp:docPr id="46" name="Picture 46" descr="Text&#10;&#10;Description automatically generated"/>
+            <wp:cNvGraphicFramePr>
+              <a:graphicFrameLocks xmlns:a="http://schemas.openxmlformats.org/drawingml/2006/main" noChangeAspect="1"/>
+            </wp:cNvGraphicFramePr>
+            <a:graphic xmlns:a="http://schemas.openxmlformats.org/drawingml/2006/main">
+              <a:graphicData uri="http://schemas.openxmlformats.org/drawingml/2006/picture">
+                <pic:pic xmlns:pic="http://schemas.openxmlformats.org/drawingml/2006/picture">
+                  <pic:nvPicPr>
+                    <pic:cNvPr id="46" name="Picture 46" descr="Text&#10;&#10;Description automatically generated"/>
+                    <pic:cNvPicPr/>
+                  </pic:nvPicPr>
+                  <pic:blipFill>
+                    <a:blip r:embed="rId42"/>
+                    <a:stretch>
+                      <a:fillRect/>
+                    </a:stretch>
+                  </pic:blipFill>
+                  <pic:spPr>
+                    <a:xfrm>
+                      <a:off x="0" y="0"/>
+                      <a:ext cx="4089649" cy="5382960"/>
+                    </a:xfrm>
+                    <a:prstGeom prst="rect">
+                      <a:avLst/>
+                    </a:prstGeom>
+                  </pic:spPr>
+                </pic:pic>
+              </a:graphicData>
+            </a:graphic>
+          </wp:inline>
+        </w:drawing>
+      </w:r>
+    </w:p>
+    <w:p>
+      <w:pPr>
+        <w:pStyle w:val="ListParagraph"/>
+        <w:numPr>
+          <w:ilvl w:val="1"/>
+          <w:numId w:val="1"/>
+        </w:numPr>
+      </w:pPr>
+      <w:r>
+        <w:t>In the above code, we only added the ‘</w:t>
+      </w:r>
+      <w:proofErr w:type="spellStart"/>
+      <w:r>
+        <w:t>onBlur</w:t>
+      </w:r>
+      <w:proofErr w:type="spellEnd"/>
+      <w:r>
+        <w:t>’ property to the channel input field. The name and email input fields do not have a ‘</w:t>
+      </w:r>
+      <w:proofErr w:type="spellStart"/>
+      <w:r>
+        <w:t>onBlur</w:t>
+      </w:r>
+      <w:proofErr w:type="spellEnd"/>
+      <w:r>
+        <w:t xml:space="preserve">’ property. We also added a console log of </w:t>
+      </w:r>
+      <w:proofErr w:type="spellStart"/>
+      <w:proofErr w:type="gramStart"/>
+      <w:r>
+        <w:t>formik.touched</w:t>
+      </w:r>
+      <w:proofErr w:type="spellEnd"/>
+      <w:proofErr w:type="gramEnd"/>
+      <w:r>
+        <w:t xml:space="preserve"> on line 40.</w:t>
+      </w:r>
+    </w:p>
+    <w:p>
+      <w:pPr>
+        <w:pStyle w:val="ListParagraph"/>
+        <w:numPr>
+          <w:ilvl w:val="1"/>
+          <w:numId w:val="1"/>
+        </w:numPr>
+      </w:pPr>
+      <w:r>
+        <w:t>When we start the app, we get the following output:</w:t>
+      </w:r>
+    </w:p>
+    <w:p>
+      <w:pPr>
+        <w:pStyle w:val="ListParagraph"/>
+        <w:numPr>
+          <w:ilvl w:val="1"/>
+          <w:numId w:val="1"/>
+        </w:numPr>
+      </w:pPr>
+      <w:r>
+        <w:t xml:space="preserve">Webpage Output: </w:t>
+      </w:r>
+      <w:r>
+        <w:drawing>
+          <wp:inline distT="0" distB="0" distL="0" distR="0" wp14:anchorId="6C62730C" wp14:editId="1CEF8E70">
+            <wp:extent cx="3390900" cy="1553844"/>
+            <wp:effectExtent l="0" t="0" r="0" b="8890"/>
+            <wp:docPr id="47" name="Picture 47" descr="A picture containing table&#10;&#10;Description automatically generated"/>
+            <wp:cNvGraphicFramePr>
+              <a:graphicFrameLocks xmlns:a="http://schemas.openxmlformats.org/drawingml/2006/main" noChangeAspect="1"/>
+            </wp:cNvGraphicFramePr>
+            <a:graphic xmlns:a="http://schemas.openxmlformats.org/drawingml/2006/main">
+              <a:graphicData uri="http://schemas.openxmlformats.org/drawingml/2006/picture">
+                <pic:pic xmlns:pic="http://schemas.openxmlformats.org/drawingml/2006/picture">
+                  <pic:nvPicPr>
+                    <pic:cNvPr id="47" name="Picture 47" descr="A picture containing table&#10;&#10;Description automatically generated"/>
+                    <pic:cNvPicPr/>
+                  </pic:nvPicPr>
+                  <pic:blipFill>
+                    <a:blip r:embed="rId43"/>
+                    <a:stretch>
+                      <a:fillRect/>
+                    </a:stretch>
+                  </pic:blipFill>
+                  <pic:spPr>
+                    <a:xfrm>
+                      <a:off x="0" y="0"/>
+                      <a:ext cx="3397690" cy="1556955"/>
+                    </a:xfrm>
+                    <a:prstGeom prst="rect">
+                      <a:avLst/>
+                    </a:prstGeom>
+                  </pic:spPr>
+                </pic:pic>
+              </a:graphicData>
+            </a:graphic>
+          </wp:inline>
+        </w:drawing>
+      </w:r>
+    </w:p>
+    <w:p>
+      <w:pPr>
+        <w:pStyle w:val="ListParagraph"/>
+        <w:numPr>
+          <w:ilvl w:val="1"/>
+          <w:numId w:val="1"/>
+        </w:numPr>
+      </w:pPr>
+      <w:r>
+        <w:t xml:space="preserve">Console </w:t>
+      </w:r>
+      <w:proofErr w:type="spellStart"/>
+      <w:r>
+        <w:t>Outut</w:t>
+      </w:r>
+      <w:proofErr w:type="spellEnd"/>
+      <w:r>
+        <w:t xml:space="preserve">: </w:t>
+      </w:r>
+      <w:r>
+        <w:drawing>
+          <wp:inline distT="0" distB="0" distL="0" distR="0" wp14:anchorId="3F920DD7" wp14:editId="6129B630">
+            <wp:extent cx="4363059" cy="800212"/>
+            <wp:effectExtent l="0" t="0" r="0" b="0"/>
+            <wp:docPr id="48" name="Picture 48" descr="A picture containing chart&#10;&#10;Description automatically generated"/>
+            <wp:cNvGraphicFramePr>
+              <a:graphicFrameLocks xmlns:a="http://schemas.openxmlformats.org/drawingml/2006/main" noChangeAspect="1"/>
+            </wp:cNvGraphicFramePr>
+            <a:graphic xmlns:a="http://schemas.openxmlformats.org/drawingml/2006/main">
+              <a:graphicData uri="http://schemas.openxmlformats.org/drawingml/2006/picture">
+                <pic:pic xmlns:pic="http://schemas.openxmlformats.org/drawingml/2006/picture">
+                  <pic:nvPicPr>
+                    <pic:cNvPr id="48" name="Picture 48" descr="A picture containing chart&#10;&#10;Description automatically generated"/>
+                    <pic:cNvPicPr/>
+                  </pic:nvPicPr>
+                  <pic:blipFill>
+                    <a:blip r:embed="rId44"/>
+                    <a:stretch>
+                      <a:fillRect/>
+                    </a:stretch>
+                  </pic:blipFill>
+                  <pic:spPr>
+                    <a:xfrm>
+                      <a:off x="0" y="0"/>
+                      <a:ext cx="4363059" cy="800212"/>
+                    </a:xfrm>
+                    <a:prstGeom prst="rect">
+                      <a:avLst/>
+                    </a:prstGeom>
+                  </pic:spPr>
+                </pic:pic>
+              </a:graphicData>
+            </a:graphic>
+          </wp:inline>
+        </w:drawing>
+      </w:r>
+    </w:p>
+    <w:p>
+      <w:pPr>
+        <w:pStyle w:val="ListParagraph"/>
+        <w:numPr>
+          <w:ilvl w:val="1"/>
+          <w:numId w:val="1"/>
+        </w:numPr>
+      </w:pPr>
+      <w:r>
+        <w:t>Since none of the fields have been touched, the console logs a {}.</w:t>
+      </w:r>
+    </w:p>
+    <w:p>
+      <w:pPr>
+        <w:pStyle w:val="ListParagraph"/>
+        <w:numPr>
+          <w:ilvl w:val="1"/>
+          <w:numId w:val="1"/>
+        </w:numPr>
+      </w:pPr>
+      <w:r>
+        <w:t>Now, let’s click on the channel input field, type, nothing, then click somewhere else on the webpage:</w:t>
+      </w:r>
+    </w:p>
+    <w:p>
+      <w:pPr>
+        <w:pStyle w:val="ListParagraph"/>
+        <w:numPr>
+          <w:ilvl w:val="1"/>
+          <w:numId w:val="1"/>
+        </w:numPr>
+      </w:pPr>
+      <w:r>
+        <w:lastRenderedPageBreak/>
+        <w:t xml:space="preserve">Webpage output: </w:t>
+      </w:r>
+      <w:r>
+        <w:drawing>
+          <wp:inline distT="0" distB="0" distL="0" distR="0" wp14:anchorId="3E1632BF" wp14:editId="74A5A64B">
+            <wp:extent cx="4201111" cy="2248214"/>
+            <wp:effectExtent l="0" t="0" r="0" b="0"/>
+            <wp:docPr id="50" name="Picture 50" descr="A picture containing table&#10;&#10;Description automatically generated"/>
+            <wp:cNvGraphicFramePr>
+              <a:graphicFrameLocks xmlns:a="http://schemas.openxmlformats.org/drawingml/2006/main" noChangeAspect="1"/>
+            </wp:cNvGraphicFramePr>
+            <a:graphic xmlns:a="http://schemas.openxmlformats.org/drawingml/2006/main">
+              <a:graphicData uri="http://schemas.openxmlformats.org/drawingml/2006/picture">
+                <pic:pic xmlns:pic="http://schemas.openxmlformats.org/drawingml/2006/picture">
+                  <pic:nvPicPr>
+                    <pic:cNvPr id="50" name="Picture 50" descr="A picture containing table&#10;&#10;Description automatically generated"/>
+                    <pic:cNvPicPr/>
+                  </pic:nvPicPr>
+                  <pic:blipFill>
+                    <a:blip r:embed="rId45"/>
+                    <a:stretch>
+                      <a:fillRect/>
+                    </a:stretch>
+                  </pic:blipFill>
+                  <pic:spPr>
+                    <a:xfrm>
+                      <a:off x="0" y="0"/>
+                      <a:ext cx="4201111" cy="2248214"/>
+                    </a:xfrm>
+                    <a:prstGeom prst="rect">
+                      <a:avLst/>
+                    </a:prstGeom>
+                  </pic:spPr>
+                </pic:pic>
+              </a:graphicData>
+            </a:graphic>
+          </wp:inline>
+        </w:drawing>
+      </w:r>
+    </w:p>
+    <w:p>
+      <w:pPr>
+        <w:pStyle w:val="ListParagraph"/>
+        <w:numPr>
+          <w:ilvl w:val="1"/>
+          <w:numId w:val="1"/>
+        </w:numPr>
+      </w:pPr>
+      <w:r>
+        <w:t xml:space="preserve">Console output: </w:t>
+      </w:r>
+      <w:r>
+        <w:drawing>
+          <wp:inline distT="0" distB="0" distL="0" distR="0" wp14:anchorId="4358BB36" wp14:editId="71E45E8F">
+            <wp:extent cx="3933824" cy="2341562"/>
+            <wp:effectExtent l="0" t="0" r="0" b="1905"/>
+            <wp:docPr id="51" name="Picture 51" descr="A screenshot of a computer&#10;&#10;Description automatically generated with medium confidence"/>
+            <wp:cNvGraphicFramePr>
+              <a:graphicFrameLocks xmlns:a="http://schemas.openxmlformats.org/drawingml/2006/main" noChangeAspect="1"/>
+            </wp:cNvGraphicFramePr>
+            <a:graphic xmlns:a="http://schemas.openxmlformats.org/drawingml/2006/main">
+              <a:graphicData uri="http://schemas.openxmlformats.org/drawingml/2006/picture">
+                <pic:pic xmlns:pic="http://schemas.openxmlformats.org/drawingml/2006/picture">
+                  <pic:nvPicPr>
+                    <pic:cNvPr id="51" name="Picture 51" descr="A screenshot of a computer&#10;&#10;Description automatically generated with medium confidence"/>
+                    <pic:cNvPicPr/>
+                  </pic:nvPicPr>
+                  <pic:blipFill>
+                    <a:blip r:embed="rId46"/>
+                    <a:stretch>
+                      <a:fillRect/>
+                    </a:stretch>
+                  </pic:blipFill>
+                  <pic:spPr>
+                    <a:xfrm>
+                      <a:off x="0" y="0"/>
+                      <a:ext cx="3940879" cy="2345761"/>
+                    </a:xfrm>
+                    <a:prstGeom prst="rect">
+                      <a:avLst/>
+                    </a:prstGeom>
+                  </pic:spPr>
+                </pic:pic>
+              </a:graphicData>
+            </a:graphic>
+          </wp:inline>
+        </w:drawing>
+      </w:r>
+    </w:p>
+    <w:p>
+      <w:pPr>
+        <w:pStyle w:val="ListParagraph"/>
+        <w:numPr>
+          <w:ilvl w:val="1"/>
+          <w:numId w:val="1"/>
+        </w:numPr>
+      </w:pPr>
+      <w:r>
+        <w:t>When we click the channel input field, nothing happens</w:t>
+      </w:r>
+      <w:r>
+        <w:t xml:space="preserve"> since we are still interacting with the input field</w:t>
+      </w:r>
+      <w:r>
+        <w:t>. But once we click away</w:t>
+      </w:r>
+      <w:r>
+        <w:t xml:space="preserve"> (we are done interacting with the input field)</w:t>
+      </w:r>
+      <w:r>
+        <w:t xml:space="preserve">, the form state has changed since one of the </w:t>
+      </w:r>
+      <w:proofErr w:type="gramStart"/>
+      <w:r>
+        <w:t>fields</w:t>
+      </w:r>
+      <w:proofErr w:type="gramEnd"/>
+      <w:r>
+        <w:t xml:space="preserve"> visited status has changed (namely the channel field). This causes the component to rerender twice and execute the validate function once. Recall the validate function is executed before the first rerender which is why we can see the error object logged to the console first.</w:t>
+      </w:r>
+    </w:p>
+    <w:p>
+      <w:pPr>
+        <w:pStyle w:val="ListParagraph"/>
+        <w:numPr>
+          <w:ilvl w:val="1"/>
+          <w:numId w:val="1"/>
+        </w:numPr>
+      </w:pPr>
+      <w:r>
+        <w:t xml:space="preserve">Now, when we rerender the component, the </w:t>
+      </w:r>
+      <w:proofErr w:type="spellStart"/>
+      <w:proofErr w:type="gramStart"/>
+      <w:r>
+        <w:t>formik.touched</w:t>
+      </w:r>
+      <w:proofErr w:type="spellEnd"/>
+      <w:proofErr w:type="gramEnd"/>
+      <w:r>
+        <w:t xml:space="preserve"> object is logged and we see that it is a ‘channel’ property and its value is true. Also notice that the errors for both the email and channel input fields are shown on the webpage.</w:t>
+      </w:r>
+    </w:p>
+    <w:p>
+      <w:pPr>
+        <w:pStyle w:val="ListParagraph"/>
+        <w:numPr>
+          <w:ilvl w:val="0"/>
+          <w:numId w:val="1"/>
+        </w:numPr>
+      </w:pPr>
+      <w:r>
+        <w:t xml:space="preserve">The previous example only applied </w:t>
+      </w:r>
+      <w:proofErr w:type="spellStart"/>
+      <w:r>
+        <w:t>onBlur</w:t>
+      </w:r>
+      <w:proofErr w:type="spellEnd"/>
+      <w:r>
+        <w:t xml:space="preserve"> to the channel input field and simply logged the </w:t>
+      </w:r>
+      <w:proofErr w:type="spellStart"/>
+      <w:proofErr w:type="gramStart"/>
+      <w:r>
+        <w:t>formik.touched</w:t>
+      </w:r>
+      <w:proofErr w:type="spellEnd"/>
+      <w:proofErr w:type="gramEnd"/>
+      <w:r>
+        <w:t xml:space="preserve"> object.</w:t>
+      </w:r>
+    </w:p>
+    <w:p>
+      <w:pPr>
+        <w:pStyle w:val="ListParagraph"/>
+        <w:numPr>
+          <w:ilvl w:val="0"/>
+          <w:numId w:val="1"/>
+        </w:numPr>
+      </w:pPr>
+      <w:r>
+        <w:t xml:space="preserve">To </w:t>
+      </w:r>
+      <w:r>
+        <w:t>display a given input field’s error</w:t>
+      </w:r>
+      <w:r>
+        <w:t xml:space="preserve"> </w:t>
+      </w:r>
+      <w:r>
+        <w:t>only if the user has visited that input field</w:t>
+      </w:r>
+      <w:r>
+        <w:t>, we can have the following code.</w:t>
+      </w:r>
+    </w:p>
+    <w:p>
+      <w:pPr>
+        <w:pStyle w:val="ListParagraph"/>
+        <w:numPr>
+          <w:ilvl w:val="0"/>
+          <w:numId w:val="1"/>
+        </w:numPr>
+      </w:pPr>
+      <w:r>
+        <w:lastRenderedPageBreak/>
+        <w:drawing>
+          <wp:inline distT="0" distB="0" distL="0" distR="0" wp14:anchorId="55167EA5" wp14:editId="5B055A61">
+            <wp:extent cx="5058481" cy="8459381"/>
+            <wp:effectExtent l="0" t="0" r="8890" b="0"/>
+            <wp:docPr id="53" name="Picture 53" descr="Text&#10;&#10;Description automatically generated"/>
+            <wp:cNvGraphicFramePr>
+              <a:graphicFrameLocks xmlns:a="http://schemas.openxmlformats.org/drawingml/2006/main" noChangeAspect="1"/>
+            </wp:cNvGraphicFramePr>
+            <a:graphic xmlns:a="http://schemas.openxmlformats.org/drawingml/2006/main">
+              <a:graphicData uri="http://schemas.openxmlformats.org/drawingml/2006/picture">
+                <pic:pic xmlns:pic="http://schemas.openxmlformats.org/drawingml/2006/picture">
+                  <pic:nvPicPr>
+                    <pic:cNvPr id="53" name="Picture 53" descr="Text&#10;&#10;Description automatically generated"/>
+                    <pic:cNvPicPr/>
+                  </pic:nvPicPr>
+                  <pic:blipFill>
+                    <a:blip r:embed="rId47"/>
+                    <a:stretch>
+                      <a:fillRect/>
+                    </a:stretch>
+                  </pic:blipFill>
+                  <pic:spPr>
+                    <a:xfrm>
+                      <a:off x="0" y="0"/>
+                      <a:ext cx="5058481" cy="8459381"/>
+                    </a:xfrm>
+                    <a:prstGeom prst="rect">
+                      <a:avLst/>
+                    </a:prstGeom>
+                  </pic:spPr>
+                </pic:pic>
+              </a:graphicData>
+            </a:graphic>
+          </wp:inline>
+        </w:drawing>
+      </w:r>
+    </w:p>
+    <w:p>
+      <w:pPr>
+        <w:pStyle w:val="ListParagraph"/>
+        <w:numPr>
+          <w:ilvl w:val="0"/>
+          <w:numId w:val="1"/>
+        </w:numPr>
+      </w:pPr>
+      <w:r>
+        <w:t>Notice we added the ‘</w:t>
+      </w:r>
+      <w:proofErr w:type="spellStart"/>
+      <w:r>
+        <w:t>onBlur</w:t>
+      </w:r>
+      <w:proofErr w:type="spellEnd"/>
+      <w:r>
+        <w:t xml:space="preserve">’ property to all the other input fields. As well, we changed the condition for rendering the input field’s error from </w:t>
+      </w:r>
+      <w:r>
+        <w:t>{</w:t>
+      </w:r>
+      <w:proofErr w:type="spellStart"/>
+      <w:proofErr w:type="gramStart"/>
+      <w:r>
+        <w:t>formik.errors</w:t>
+      </w:r>
+      <w:proofErr w:type="gramEnd"/>
+      <w:r>
+        <w:t>.email</w:t>
+      </w:r>
+      <w:proofErr w:type="spellEnd"/>
+      <w:r>
+        <w:t xml:space="preserve"> &amp;&amp; &lt;div&gt;{</w:t>
+      </w:r>
+      <w:proofErr w:type="spellStart"/>
+      <w:r>
+        <w:t>formik.errors.email</w:t>
+      </w:r>
+      <w:proofErr w:type="spellEnd"/>
+      <w:r>
+        <w:t>}&lt;/div&gt;}</w:t>
+      </w:r>
+      <w:r>
+        <w:t xml:space="preserve"> to </w:t>
+      </w:r>
+      <w:r>
+        <w:t>{</w:t>
+      </w:r>
+      <w:proofErr w:type="spellStart"/>
+      <w:r>
+        <w:t>formik.errors.email</w:t>
+      </w:r>
+      <w:proofErr w:type="spellEnd"/>
+      <w:r>
+        <w:t xml:space="preserve"> &amp;&amp; </w:t>
+      </w:r>
+      <w:proofErr w:type="spellStart"/>
+      <w:r>
+        <w:t>formik.touched.email</w:t>
+      </w:r>
+      <w:proofErr w:type="spellEnd"/>
+      <w:r>
+        <w:t xml:space="preserve"> &amp;&amp; &lt;div&gt;{</w:t>
+      </w:r>
+      <w:proofErr w:type="spellStart"/>
+      <w:r>
+        <w:t>formik.errors.email</w:t>
+      </w:r>
+      <w:proofErr w:type="spellEnd"/>
+      <w:r>
+        <w:t>}&lt;/div&gt;}</w:t>
+      </w:r>
+      <w:r>
+        <w:t>.</w:t>
+      </w:r>
+    </w:p>
+    <w:p>
+      <w:pPr>
+        <w:rPr>
+          <w:b/>
+          <w:bCs/>
+          <w:u w:val="single"/>
+        </w:rPr>
+      </w:pPr>
+      <w:r>
+        <w:rPr>
+          <w:b/>
+          <w:bCs/>
+          <w:u w:val="single"/>
+        </w:rPr>
+        <w:lastRenderedPageBreak/>
+        <w:t xml:space="preserve">Schema Validation </w:t>
+      </w:r>
+      <w:r>
+        <w:rPr>
+          <w:b/>
+          <w:bCs/>
+          <w:u w:val="single"/>
+        </w:rPr>
+        <w:t>with</w:t>
+      </w:r>
+      <w:r>
+        <w:rPr>
+          <w:b/>
+          <w:bCs/>
+          <w:u w:val="single"/>
+        </w:rPr>
+        <w:t xml:space="preserve"> Yup</w:t>
+      </w:r>
+    </w:p>
+    <w:p>
+      <w:pPr>
+        <w:pStyle w:val="ListParagraph"/>
+        <w:numPr>
+          <w:ilvl w:val="0"/>
+          <w:numId w:val="1"/>
+        </w:numPr>
+      </w:pPr>
+      <w:r>
+        <w:t>While we already learned how to add form validation via Formik, there is an alternative way using the Yup library.</w:t>
+      </w:r>
+      <w:r>
+        <w:t xml:space="preserve"> More information on Yup at </w:t>
+      </w:r>
+      <w:hyperlink r:id="rId48" w:history="1">
+        <w:r>
+          <w:rPr>
+            <w:rStyle w:val="Hyperlink"/>
+          </w:rPr>
+          <w:t>https://github.com/jquense/yup</w:t>
+        </w:r>
+      </w:hyperlink>
+      <w:r>
+        <w:t xml:space="preserve"> </w:t>
+      </w:r>
+    </w:p>
+    <w:p>
+      <w:pPr>
+        <w:pStyle w:val="ListParagraph"/>
+        <w:numPr>
+          <w:ilvl w:val="0"/>
+          <w:numId w:val="1"/>
+        </w:numPr>
+      </w:pPr>
+      <w:r>
+        <w:t xml:space="preserve">To use the Yup library, install it by running in </w:t>
+      </w:r>
+      <w:proofErr w:type="spellStart"/>
+      <w:r>
+        <w:t>cmd</w:t>
+      </w:r>
+      <w:proofErr w:type="spellEnd"/>
+      <w:r>
+        <w:t>: ‘</w:t>
+      </w:r>
+      <w:r>
+        <w:t xml:space="preserve">npm </w:t>
+      </w:r>
+      <w:proofErr w:type="spellStart"/>
+      <w:r>
+        <w:t>i</w:t>
+      </w:r>
+      <w:proofErr w:type="spellEnd"/>
+      <w:r>
+        <w:t xml:space="preserve"> yup</w:t>
+      </w:r>
+      <w:r>
+        <w:t>’</w:t>
+      </w:r>
+    </w:p>
+    <w:p>
+      <w:pPr>
+        <w:pStyle w:val="ListParagraph"/>
+        <w:numPr>
+          <w:ilvl w:val="0"/>
+          <w:numId w:val="1"/>
+        </w:numPr>
+      </w:pPr>
+      <w:r>
+        <w:t>After install Yup, we can use it by importing it as shown below:</w:t>
+      </w:r>
+    </w:p>
+    <w:p>
+      <w:pPr>
+        <w:pStyle w:val="ListParagraph"/>
+        <w:numPr>
+          <w:ilvl w:val="0"/>
+          <w:numId w:val="1"/>
+        </w:numPr>
+      </w:pPr>
+      <w:r>
+        <w:drawing>
+          <wp:inline distT="0" distB="0" distL="0" distR="0" wp14:anchorId="778AEA88" wp14:editId="37C0CAC0">
+            <wp:extent cx="1638300" cy="240698"/>
+            <wp:effectExtent l="0" t="0" r="0" b="6985"/>
+            <wp:docPr id="54" name="Picture 54"/>
+            <wp:cNvGraphicFramePr>
+              <a:graphicFrameLocks xmlns:a="http://schemas.openxmlformats.org/drawingml/2006/main" noChangeAspect="1"/>
+            </wp:cNvGraphicFramePr>
+            <a:graphic xmlns:a="http://schemas.openxmlformats.org/drawingml/2006/main">
+              <a:graphicData uri="http://schemas.openxmlformats.org/drawingml/2006/picture">
+                <pic:pic xmlns:pic="http://schemas.openxmlformats.org/drawingml/2006/picture">
+                  <pic:nvPicPr>
+                    <pic:cNvPr id="1" name=""/>
+                    <pic:cNvPicPr/>
+                  </pic:nvPicPr>
+                  <pic:blipFill>
+                    <a:blip r:embed="rId49"/>
+                    <a:stretch>
+                      <a:fillRect/>
+                    </a:stretch>
+                  </pic:blipFill>
+                  <pic:spPr>
+                    <a:xfrm>
+                      <a:off x="0" y="0"/>
+                      <a:ext cx="1652044" cy="242717"/>
+                    </a:xfrm>
+                    <a:prstGeom prst="rect">
+                      <a:avLst/>
+                    </a:prstGeom>
+                  </pic:spPr>
+                </pic:pic>
+              </a:graphicData>
+            </a:graphic>
+          </wp:inline>
+        </w:drawing>
+      </w:r>
+    </w:p>
+    <w:p>
+      <w:pPr>
+        <w:pStyle w:val="ListParagraph"/>
+        <w:numPr>
+          <w:ilvl w:val="0"/>
+          <w:numId w:val="1"/>
+        </w:numPr>
+      </w:pPr>
+      <w:r>
+        <w:t>We will not learn how Yup works. Instead, we will learn how to rewrite our validate function with Yup.</w:t>
+      </w:r>
+    </w:p>
+    <w:p>
+      <w:pPr>
+        <w:pStyle w:val="ListParagraph"/>
+        <w:numPr>
+          <w:ilvl w:val="0"/>
+          <w:numId w:val="1"/>
+        </w:numPr>
+      </w:pPr>
+      <w:r>
+        <w:t xml:space="preserve">To use Yup, we first create </w:t>
+      </w:r>
+      <w:proofErr w:type="gramStart"/>
+      <w:r>
+        <w:t xml:space="preserve">the </w:t>
+      </w:r>
+      <w:r>
+        <w:t>a</w:t>
+      </w:r>
+      <w:proofErr w:type="gramEnd"/>
+      <w:r>
+        <w:t xml:space="preserve"> </w:t>
+      </w:r>
+      <w:r>
+        <w:t>validation schema object.</w:t>
+      </w:r>
+      <w:r>
+        <w:t xml:space="preserve"> </w:t>
+      </w:r>
+      <w:r>
+        <w:t xml:space="preserve">To do so, we can use the </w:t>
+      </w:r>
+      <w:proofErr w:type="spellStart"/>
+      <w:r>
+        <w:t>Yup.object</w:t>
+      </w:r>
+      <w:proofErr w:type="spellEnd"/>
+      <w:r>
+        <w:t xml:space="preserve"> method which returns a validation schema object that we can store in a constant. </w:t>
+      </w:r>
+      <w:r>
+        <w:t xml:space="preserve">We then pass in an object which contains key-value pairs. The keys are the name of a given input field. The value are the rules/assertions that the given input field must satisfy. </w:t>
+      </w:r>
+    </w:p>
+    <w:p>
+      <w:pPr>
+        <w:pStyle w:val="ListParagraph"/>
+        <w:numPr>
+          <w:ilvl w:val="0"/>
+          <w:numId w:val="1"/>
+        </w:numPr>
+      </w:pPr>
+      <w:r>
+        <w:drawing>
+          <wp:inline distT="0" distB="0" distL="0" distR="0" wp14:anchorId="548CB347" wp14:editId="0112E4C3">
+            <wp:extent cx="4773600" cy="847725"/>
+            <wp:effectExtent l="0" t="0" r="8255" b="0"/>
+            <wp:docPr id="55" name="Picture 55" descr="Text&#10;&#10;Description automatically generated"/>
+            <wp:cNvGraphicFramePr>
+              <a:graphicFrameLocks xmlns:a="http://schemas.openxmlformats.org/drawingml/2006/main" noChangeAspect="1"/>
+            </wp:cNvGraphicFramePr>
+            <a:graphic xmlns:a="http://schemas.openxmlformats.org/drawingml/2006/main">
+              <a:graphicData uri="http://schemas.openxmlformats.org/drawingml/2006/picture">
+                <pic:pic xmlns:pic="http://schemas.openxmlformats.org/drawingml/2006/picture">
+                  <pic:nvPicPr>
+                    <pic:cNvPr id="55" name="Picture 55" descr="Text&#10;&#10;Description automatically generated"/>
+                    <pic:cNvPicPr/>
+                  </pic:nvPicPr>
+                  <pic:blipFill>
+                    <a:blip r:embed="rId50"/>
+                    <a:stretch>
+                      <a:fillRect/>
+                    </a:stretch>
+                  </pic:blipFill>
+                  <pic:spPr>
+                    <a:xfrm>
+                      <a:off x="0" y="0"/>
+                      <a:ext cx="4902802" cy="870670"/>
+                    </a:xfrm>
+                    <a:prstGeom prst="rect">
+                      <a:avLst/>
+                    </a:prstGeom>
+                  </pic:spPr>
+                </pic:pic>
+              </a:graphicData>
+            </a:graphic>
+          </wp:inline>
+        </w:drawing>
+      </w:r>
+    </w:p>
+    <w:p>
+      <w:pPr>
+        <w:pStyle w:val="ListParagraph"/>
+        <w:numPr>
+          <w:ilvl w:val="0"/>
+          <w:numId w:val="1"/>
+        </w:numPr>
+      </w:pPr>
+      <w:r>
+        <w:t xml:space="preserve">In the ‘email’ property, we assert that the input is a string via </w:t>
+      </w:r>
+      <w:proofErr w:type="gramStart"/>
+      <w:r>
+        <w:t>string(</w:t>
+      </w:r>
+      <w:proofErr w:type="gramEnd"/>
+      <w:r>
+        <w:t xml:space="preserve">). We assert that the input is required via required(‘Required’) which also sets the error message for failing the required assertion to be ‘Required’. We assert that the input is in a valid email format </w:t>
+      </w:r>
+      <w:proofErr w:type="gramStart"/>
+      <w:r>
+        <w:t>via .email</w:t>
+      </w:r>
+      <w:proofErr w:type="gramEnd"/>
+      <w:r>
+        <w:t xml:space="preserve">(‘Invalid email format’) which </w:t>
+      </w:r>
+      <w:r>
+        <w:t>also sets the error message for failing the required assertion to be ‘</w:t>
+      </w:r>
+      <w:r>
+        <w:t>Invalid email format’</w:t>
+      </w:r>
+      <w:r>
+        <w:t>.</w:t>
+      </w:r>
+      <w:r>
+        <w:t xml:space="preserve"> Note that the order of these assertions does not matter. A similar concept applies for the ‘name’ and ‘channel’ properties. </w:t>
+      </w:r>
+      <w:r>
+        <w:t xml:space="preserve">Some other insertions include </w:t>
+      </w:r>
+      <w:proofErr w:type="gramStart"/>
+      <w:r>
+        <w:t>number(</w:t>
+      </w:r>
+      <w:proofErr w:type="gramEnd"/>
+      <w:r>
+        <w:t xml:space="preserve">), positive(), integer(), </w:t>
+      </w:r>
+      <w:proofErr w:type="spellStart"/>
+      <w:r>
+        <w:t>url</w:t>
+      </w:r>
+      <w:proofErr w:type="spellEnd"/>
+      <w:r>
+        <w:t>(), date(), default().</w:t>
+      </w:r>
+    </w:p>
+    <w:p>
+      <w:pPr>
+        <w:pStyle w:val="ListParagraph"/>
+        <w:numPr>
+          <w:ilvl w:val="0"/>
+          <w:numId w:val="1"/>
+        </w:numPr>
+      </w:pPr>
+      <w:r>
+        <w:t xml:space="preserve">Secondly, we pass this </w:t>
+      </w:r>
+      <w:proofErr w:type="spellStart"/>
+      <w:r>
+        <w:t>validationSchema</w:t>
+      </w:r>
+      <w:proofErr w:type="spellEnd"/>
+      <w:r>
+        <w:t xml:space="preserve"> object into our </w:t>
+      </w:r>
+      <w:proofErr w:type="spellStart"/>
+      <w:r>
+        <w:t>useFormik</w:t>
+      </w:r>
+      <w:proofErr w:type="spellEnd"/>
+      <w:r>
+        <w:t xml:space="preserve"> hook as shown below</w:t>
+      </w:r>
+      <w:r>
+        <w:t xml:space="preserve"> (we no longer need to use the validate function so we can comment it out)</w:t>
+      </w:r>
+      <w:r>
+        <w:t>:</w:t>
+      </w:r>
+    </w:p>
+    <w:p>
+      <w:pPr>
+        <w:pStyle w:val="ListParagraph"/>
+        <w:numPr>
+          <w:ilvl w:val="0"/>
+          <w:numId w:val="1"/>
+        </w:numPr>
+      </w:pPr>
+      <w:r>
+        <w:drawing>
+          <wp:inline distT="0" distB="0" distL="0" distR="0" wp14:anchorId="1C0FBD30" wp14:editId="22D99003">
+            <wp:extent cx="2152950" cy="1133633"/>
+            <wp:effectExtent l="0" t="0" r="0" b="9525"/>
+            <wp:docPr id="57" name="Picture 57" descr="Text&#10;&#10;Description automatically generated"/>
+            <wp:cNvGraphicFramePr>
+              <a:graphicFrameLocks xmlns:a="http://schemas.openxmlformats.org/drawingml/2006/main" noChangeAspect="1"/>
+            </wp:cNvGraphicFramePr>
+            <a:graphic xmlns:a="http://schemas.openxmlformats.org/drawingml/2006/main">
+              <a:graphicData uri="http://schemas.openxmlformats.org/drawingml/2006/picture">
+                <pic:pic xmlns:pic="http://schemas.openxmlformats.org/drawingml/2006/picture">
+                  <pic:nvPicPr>
+                    <pic:cNvPr id="57" name="Picture 57" descr="Text&#10;&#10;Description automatically generated"/>
+                    <pic:cNvPicPr/>
+                  </pic:nvPicPr>
+                  <pic:blipFill>
+                    <a:blip r:embed="rId51"/>
+                    <a:stretch>
+                      <a:fillRect/>
+                    </a:stretch>
+                  </pic:blipFill>
+                  <pic:spPr>
+                    <a:xfrm>
+                      <a:off x="0" y="0"/>
+                      <a:ext cx="2152950" cy="1133633"/>
+                    </a:xfrm>
+                    <a:prstGeom prst="rect">
+                      <a:avLst/>
+                    </a:prstGeom>
+                  </pic:spPr>
+                </pic:pic>
+              </a:graphicData>
+            </a:graphic>
+          </wp:inline>
+        </w:drawing>
+      </w:r>
+    </w:p>
+    <w:p>
+      <w:pPr>
+        <w:pStyle w:val="ListParagraph"/>
+        <w:numPr>
+          <w:ilvl w:val="0"/>
+          <w:numId w:val="1"/>
+        </w:numPr>
+      </w:pPr>
+      <w:r>
+        <w:t xml:space="preserve">Notice how the above </w:t>
+      </w:r>
+      <w:proofErr w:type="spellStart"/>
+      <w:r>
+        <w:t>validationSchema</w:t>
+      </w:r>
+      <w:proofErr w:type="spellEnd"/>
+      <w:r>
+        <w:t xml:space="preserve"> object is syntactic sugar to replace the validate </w:t>
+      </w:r>
+      <w:proofErr w:type="gramStart"/>
+      <w:r>
+        <w:t>function(</w:t>
+      </w:r>
+      <w:proofErr w:type="gramEnd"/>
+      <w:r>
+        <w:t>shown below)</w:t>
+      </w:r>
+      <w:r>
+        <w:t xml:space="preserve">. </w:t>
+      </w:r>
+      <w:r>
+        <w:drawing>
+          <wp:inline distT="0" distB="0" distL="0" distR="0" wp14:anchorId="78B08A70" wp14:editId="27BBF1DC">
+            <wp:extent cx="3019425" cy="3267049"/>
+            <wp:effectExtent l="0" t="0" r="0" b="0"/>
+            <wp:docPr id="56" name="Picture 56" descr="Text&#10;&#10;Description automatically generated"/>
+            <wp:cNvGraphicFramePr>
+              <a:graphicFrameLocks xmlns:a="http://schemas.openxmlformats.org/drawingml/2006/main" noChangeAspect="1"/>
+            </wp:cNvGraphicFramePr>
+            <a:graphic xmlns:a="http://schemas.openxmlformats.org/drawingml/2006/main">
+              <a:graphicData uri="http://schemas.openxmlformats.org/drawingml/2006/picture">
+                <pic:pic xmlns:pic="http://schemas.openxmlformats.org/drawingml/2006/picture">
+                  <pic:nvPicPr>
+                    <pic:cNvPr id="56" name="Picture 56" descr="Text&#10;&#10;Description automatically generated"/>
+                    <pic:cNvPicPr/>
+                  </pic:nvPicPr>
+                  <pic:blipFill>
+                    <a:blip r:embed="rId52"/>
+                    <a:stretch>
+                      <a:fillRect/>
+                    </a:stretch>
+                  </pic:blipFill>
+                  <pic:spPr>
+                    <a:xfrm>
+                      <a:off x="0" y="0"/>
+                      <a:ext cx="3028568" cy="3276942"/>
+                    </a:xfrm>
+                    <a:prstGeom prst="rect">
+                      <a:avLst/>
+                    </a:prstGeom>
+                  </pic:spPr>
+                </pic:pic>
+              </a:graphicData>
+            </a:graphic>
+          </wp:inline>
+        </w:drawing>
+      </w:r>
+    </w:p>
+    <w:p>
+      <w:pPr>
+        <w:pStyle w:val="ListParagraph"/>
+        <w:numPr>
+          <w:ilvl w:val="0"/>
+          <w:numId w:val="1"/>
+        </w:numPr>
+      </w:pPr>
+      <w:r>
+        <w:lastRenderedPageBreak/>
+        <w:t xml:space="preserve">Since we longer need the validate function and no longer need the validate property in the object passed to the </w:t>
+      </w:r>
+      <w:proofErr w:type="spellStart"/>
+      <w:r>
+        <w:t>useFormik</w:t>
+      </w:r>
+      <w:proofErr w:type="spellEnd"/>
+      <w:r>
+        <w:t xml:space="preserve"> hook, we can remove the validate function and the validate property. </w:t>
+      </w:r>
+    </w:p>
+    <w:p/>
+    <w:p>
+      <w:pPr>
+        <w:rPr>
+          <w:b/>
+          <w:bCs/>
+          <w:u w:val="single"/>
+        </w:rPr>
+      </w:pPr>
+      <w:r>
+        <w:rPr>
+          <w:b/>
+          <w:bCs/>
+          <w:u w:val="single"/>
+        </w:rPr>
+        <w:t>Reducing Boilerplate</w:t>
+      </w:r>
+    </w:p>
+    <w:p>
+      <w:pPr>
+        <w:pStyle w:val="ListParagraph"/>
+        <w:numPr>
+          <w:ilvl w:val="0"/>
+          <w:numId w:val="1"/>
+        </w:numPr>
+      </w:pPr>
+      <w:r>
+        <w:t>While we already used Formik to make dealing with forms easier, there are more Formik features that allow us to reduce boilerplate code.</w:t>
+      </w:r>
+    </w:p>
+    <w:p>
+      <w:pPr>
+        <w:pStyle w:val="ListParagraph"/>
+        <w:numPr>
+          <w:ilvl w:val="0"/>
+          <w:numId w:val="1"/>
+        </w:numPr>
+      </w:pPr>
+      <w:proofErr w:type="spellStart"/>
+      <w:r>
+        <w:t>Formik.getFieldProps</w:t>
+      </w:r>
+      <w:proofErr w:type="spellEnd"/>
+      <w:r>
+        <w:t>()</w:t>
+      </w:r>
+    </w:p>
+    <w:p>
+      <w:pPr>
+        <w:pStyle w:val="ListParagraph"/>
+        <w:numPr>
+          <w:ilvl w:val="1"/>
+          <w:numId w:val="1"/>
+        </w:numPr>
+      </w:pPr>
+      <w:r>
+        <w:t xml:space="preserve">When we look at the three form input fields, we see that the </w:t>
+      </w:r>
+      <w:proofErr w:type="spellStart"/>
+      <w:r>
+        <w:t>onBlur</w:t>
+      </w:r>
+      <w:proofErr w:type="spellEnd"/>
+      <w:r>
+        <w:t xml:space="preserve">, </w:t>
+      </w:r>
+      <w:proofErr w:type="spellStart"/>
+      <w:r>
+        <w:t>onChange</w:t>
+      </w:r>
+      <w:proofErr w:type="spellEnd"/>
+      <w:r>
+        <w:t>, and value props are similar across all three form input fields.</w:t>
+      </w:r>
+      <w:r>
+        <w:t xml:space="preserve"> Thus, these props are boilerplate code. </w:t>
+      </w:r>
+    </w:p>
+    <w:p>
+      <w:pPr>
+        <w:pStyle w:val="ListParagraph"/>
+        <w:numPr>
+          <w:ilvl w:val="1"/>
+          <w:numId w:val="1"/>
+        </w:numPr>
+      </w:pPr>
+      <w:r>
+        <w:t>To get rid of the boilerplate code, w</w:t>
+      </w:r>
+      <w:r>
+        <w:t xml:space="preserve">e can use </w:t>
+      </w:r>
+      <w:r>
+        <w:t xml:space="preserve">a </w:t>
+      </w:r>
+      <w:r>
+        <w:t xml:space="preserve">method called </w:t>
+      </w:r>
+      <w:proofErr w:type="spellStart"/>
+      <w:proofErr w:type="gramStart"/>
+      <w:r>
+        <w:t>formik.</w:t>
+      </w:r>
+      <w:r>
+        <w:t>getFieldProps</w:t>
+      </w:r>
+      <w:proofErr w:type="spellEnd"/>
+      <w:proofErr w:type="gramEnd"/>
+      <w:r>
+        <w:t xml:space="preserve">() inside curly brackets while using the spread operator. This method takes in one parameter which is the name of </w:t>
+      </w:r>
+      <w:r>
+        <w:t xml:space="preserve">the </w:t>
+      </w:r>
+      <w:r>
+        <w:t xml:space="preserve">form input field. This method </w:t>
+      </w:r>
+      <w:r>
+        <w:t xml:space="preserve">will add the </w:t>
+      </w:r>
+      <w:proofErr w:type="spellStart"/>
+      <w:r>
+        <w:t>onBlur</w:t>
+      </w:r>
+      <w:proofErr w:type="spellEnd"/>
+      <w:r>
+        <w:t xml:space="preserve">, </w:t>
+      </w:r>
+      <w:proofErr w:type="spellStart"/>
+      <w:r>
+        <w:t>onChange</w:t>
+      </w:r>
+      <w:proofErr w:type="spellEnd"/>
+      <w:r>
+        <w:t>, and value props to the specified input field. These props are added behind the scenes.</w:t>
+      </w:r>
+    </w:p>
+    <w:p>
+      <w:pPr>
+        <w:pStyle w:val="ListParagraph"/>
+        <w:numPr>
+          <w:ilvl w:val="1"/>
+          <w:numId w:val="1"/>
+        </w:numPr>
+      </w:pPr>
+      <w:r>
+        <w:t xml:space="preserve">Before using </w:t>
+      </w:r>
+      <w:proofErr w:type="spellStart"/>
+      <w:proofErr w:type="gramStart"/>
+      <w:r>
+        <w:t>formik.getFieldProps</w:t>
+      </w:r>
+      <w:proofErr w:type="spellEnd"/>
+      <w:proofErr w:type="gramEnd"/>
+      <w:r>
+        <w:t xml:space="preserve">(): </w:t>
+      </w:r>
+      <w:r>
+        <w:drawing>
+          <wp:inline distT="0" distB="0" distL="0" distR="0" wp14:anchorId="75DDE80F" wp14:editId="5D1C7657">
+            <wp:extent cx="2438740" cy="1476581"/>
+            <wp:effectExtent l="0" t="0" r="0" b="9525"/>
+            <wp:docPr id="58" name="Picture 58" descr="Text&#10;&#10;Description automatically generated"/>
+            <wp:cNvGraphicFramePr>
+              <a:graphicFrameLocks xmlns:a="http://schemas.openxmlformats.org/drawingml/2006/main" noChangeAspect="1"/>
+            </wp:cNvGraphicFramePr>
+            <a:graphic xmlns:a="http://schemas.openxmlformats.org/drawingml/2006/main">
+              <a:graphicData uri="http://schemas.openxmlformats.org/drawingml/2006/picture">
+                <pic:pic xmlns:pic="http://schemas.openxmlformats.org/drawingml/2006/picture">
+                  <pic:nvPicPr>
+                    <pic:cNvPr id="58" name="Picture 58" descr="Text&#10;&#10;Description automatically generated"/>
+                    <pic:cNvPicPr/>
+                  </pic:nvPicPr>
+                  <pic:blipFill>
+                    <a:blip r:embed="rId53"/>
+                    <a:stretch>
+                      <a:fillRect/>
+                    </a:stretch>
+                  </pic:blipFill>
+                  <pic:spPr>
+                    <a:xfrm>
+                      <a:off x="0" y="0"/>
+                      <a:ext cx="2438740" cy="1476581"/>
+                    </a:xfrm>
+                    <a:prstGeom prst="rect">
+                      <a:avLst/>
+                    </a:prstGeom>
+                  </pic:spPr>
+                </pic:pic>
+              </a:graphicData>
+            </a:graphic>
+          </wp:inline>
+        </w:drawing>
+      </w:r>
+    </w:p>
+    <w:p>
+      <w:pPr>
+        <w:pStyle w:val="ListParagraph"/>
+        <w:numPr>
+          <w:ilvl w:val="1"/>
+          <w:numId w:val="1"/>
+        </w:numPr>
+      </w:pPr>
+      <w:r>
+        <w:t xml:space="preserve">After using </w:t>
+      </w:r>
+      <w:proofErr w:type="spellStart"/>
+      <w:proofErr w:type="gramStart"/>
+      <w:r>
+        <w:t>formik.getFieldProps</w:t>
+      </w:r>
+      <w:proofErr w:type="spellEnd"/>
+      <w:proofErr w:type="gramEnd"/>
+      <w:r>
+        <w:t xml:space="preserve">(): </w:t>
+      </w:r>
+      <w:r>
+        <w:drawing>
+          <wp:inline distT="0" distB="0" distL="0" distR="0" wp14:anchorId="3ACC9A2A" wp14:editId="564310F4">
+            <wp:extent cx="2667372" cy="1105054"/>
+            <wp:effectExtent l="0" t="0" r="0" b="0"/>
+            <wp:docPr id="59" name="Picture 59" descr="Text&#10;&#10;Description automatically generated"/>
+            <wp:cNvGraphicFramePr>
+              <a:graphicFrameLocks xmlns:a="http://schemas.openxmlformats.org/drawingml/2006/main" noChangeAspect="1"/>
+            </wp:cNvGraphicFramePr>
+            <a:graphic xmlns:a="http://schemas.openxmlformats.org/drawingml/2006/main">
+              <a:graphicData uri="http://schemas.openxmlformats.org/drawingml/2006/picture">
+                <pic:pic xmlns:pic="http://schemas.openxmlformats.org/drawingml/2006/picture">
+                  <pic:nvPicPr>
+                    <pic:cNvPr id="59" name="Picture 59" descr="Text&#10;&#10;Description automatically generated"/>
+                    <pic:cNvPicPr/>
+                  </pic:nvPicPr>
+                  <pic:blipFill>
+                    <a:blip r:embed="rId54"/>
+                    <a:stretch>
+                      <a:fillRect/>
+                    </a:stretch>
+                  </pic:blipFill>
+                  <pic:spPr>
+                    <a:xfrm>
+                      <a:off x="0" y="0"/>
+                      <a:ext cx="2667372" cy="1105054"/>
+                    </a:xfrm>
+                    <a:prstGeom prst="rect">
+                      <a:avLst/>
+                    </a:prstGeom>
+                  </pic:spPr>
+                </pic:pic>
+              </a:graphicData>
+            </a:graphic>
+          </wp:inline>
+        </w:drawing>
+      </w:r>
+    </w:p>
+    <w:p>
+      <w:pPr>
+        <w:pStyle w:val="ListParagraph"/>
+        <w:numPr>
+          <w:ilvl w:val="1"/>
+          <w:numId w:val="1"/>
+        </w:numPr>
+      </w:pPr>
+      <w:r>
+        <w:t xml:space="preserve">We can now apply the </w:t>
+      </w:r>
+      <w:proofErr w:type="spellStart"/>
+      <w:proofErr w:type="gramStart"/>
+      <w:r>
+        <w:t>formik.getFieldProps</w:t>
+      </w:r>
+      <w:proofErr w:type="spellEnd"/>
+      <w:proofErr w:type="gramEnd"/>
+      <w:r>
+        <w:t xml:space="preserve"> to the email and channel input fields as well.</w:t>
+      </w:r>
+    </w:p>
+    <w:p>
+      <w:pPr>
+        <w:pStyle w:val="ListParagraph"/>
+        <w:numPr>
+          <w:ilvl w:val="0"/>
+          <w:numId w:val="1"/>
+        </w:numPr>
+      </w:pPr>
     </w:p>
     <w:sectPr>
       <w:pgSz w:w="12240" w:h="15840"/>
@@ -2655,6 +5829,29 @@
       <w:contextualSpacing/>
     </w:pPr>
   </w:style>
+  <w:style w:type="character" w:styleId="Hyperlink">
+    <w:name w:val="Hyperlink"/>
+    <w:basedOn w:val="DefaultParagraphFont"/>
+    <w:uiPriority w:val="99"/>
+    <w:unhideWhenUsed/>
+    <w:rsid w:val="0086289D"/>
+    <w:rPr>
+      <w:color w:val="0563C1" w:themeColor="hyperlink"/>
+      <w:u w:val="single"/>
+    </w:rPr>
+  </w:style>
+  <w:style w:type="character" w:styleId="UnresolvedMention">
+    <w:name w:val="Unresolved Mention"/>
+    <w:basedOn w:val="DefaultParagraphFont"/>
+    <w:uiPriority w:val="99"/>
+    <w:semiHidden/>
+    <w:unhideWhenUsed/>
+    <w:rsid w:val="0086289D"/>
+    <w:rPr>
+      <w:color w:val="605E5C"/>
+      <w:shd w:val="clear" w:color="auto" w:fill="E1DFDD"/>
+    </w:rPr>
+  </w:style>
 </w:styles>
 </file>
 

</xml_diff>